<commit_message>
Atualização da documentação e deletei versões antigas da calculadora
</commit_message>
<xml_diff>
--- a/Tecnologia_da_Informação/documentação/CorpoPIorg.docx
+++ b/Tecnologia_da_Informação/documentação/CorpoPIorg.docx
@@ -1465,118 +1465,373 @@
           <w:sz w:val="24"/>
           <w:szCs w:val="24"/>
         </w:rPr>
-        <w:t>O Brasil, enquanto país emergente, enfrenta constantes transformações no âmbito econômico e social, impulsionadas pelo crescimento populacional, urbanização acelerada e aumento do consumo. Esse processo, embora represente avanços em termos de desenvolvimento, traz consigo desafios de infraestrutura, como, por exemplo, a complexidade da mobilidade urbana. Segundo levantamento da Pesquisa Nacional por Amostra de Domicílios Contínua (PNAD), quase metade dos domicílios brasileiros (48,8%) tem pelo menos um carro, um quarto tem motocicleta (25,7%) e 13,4% têm carro e moto. Com isso, prefeituras de grandes e médias cidades apresentam dificuldades na fiscalização e gerenciamento de vagas públicas e o grande fluxo de veículos gera, por consequência, congestionamentos, riscos de acidentes e má otimização do tempo para os motoristas. </w:t>
-      </w:r>
-    </w:p>
-    <w:p>
-      <w:pPr>
-        <w:rPr>
-          <w:rFonts w:ascii="Arial" w:hAnsi="Arial" w:cs="Arial"/>
-          <w:noProof/>
-          <w:sz w:val="24"/>
-          <w:szCs w:val="24"/>
-        </w:rPr>
-      </w:pPr>
-      <w:r>
-        <w:rPr>
-          <w:rFonts w:ascii="Arial" w:hAnsi="Arial" w:cs="Arial"/>
-          <w:noProof/>
-          <w:sz w:val="24"/>
-          <w:szCs w:val="24"/>
-        </w:rPr>
-        <w:t>Como agravante, é possível observar, mesmo em um cenário econômico desafiador, um aumento contínuo da frota nacional: segundo o Instituto Brasileiro de Geografia e Estatística (IBGE), de 2006 a 2022, houve, em média, aumento de 4,3 milhões de veículos por ano, com os automóveis representando mais da metade do número total. Ainda nessa linha, no primeiro semestre de 2025, foi constatado pela Federação Nacional da Distribuição de Veículos Automotores (Fenabrave) um crescimento de 4,82% em vendas do mercado automotivo em relação ao ano anterior.  </w:t>
-      </w:r>
-    </w:p>
-    <w:p>
-      <w:pPr>
-        <w:rPr>
-          <w:rFonts w:ascii="Arial" w:hAnsi="Arial" w:cs="Arial"/>
-          <w:noProof/>
-          <w:sz w:val="24"/>
-          <w:szCs w:val="24"/>
-        </w:rPr>
-      </w:pPr>
-      <w:r>
-        <w:rPr>
-          <w:rFonts w:ascii="Arial" w:hAnsi="Arial" w:cs="Arial"/>
-          <w:noProof/>
-          <w:sz w:val="24"/>
-          <w:szCs w:val="24"/>
-        </w:rPr>
-        <w:t xml:space="preserve">Nesse cenário, a tendência global é a implementação de </w:t>
-      </w:r>
-      <w:r>
-        <w:rPr>
-          <w:rFonts w:ascii="Arial" w:hAnsi="Arial" w:cs="Arial"/>
-          <w:i/>
-          <w:iCs/>
-          <w:noProof/>
-          <w:sz w:val="24"/>
-          <w:szCs w:val="24"/>
-        </w:rPr>
-        <w:t>Smart City</w:t>
-      </w:r>
-      <w:r>
-        <w:rPr>
-          <w:rFonts w:ascii="Arial" w:hAnsi="Arial" w:cs="Arial"/>
-          <w:noProof/>
-          <w:sz w:val="24"/>
-          <w:szCs w:val="24"/>
-        </w:rPr>
-        <w:t>, soluções de integração entre serviços que visa melhorar a prosperidade econômica, sustentabilidade ambiental e a qualidade de vida em uma cidade. A partir do grande volume de dados obtido, é possível otimizar a gestão de recursos e aplicações, e, assim, realizar operações de forma mais eficiente. Dentre essas soluções, está o monitoramento inteligente de vagas de estacionamento em vias públicas, gerando informações valiosas tanto para o setor público, quanto privado, possibilitando tomadas de decisões mais estratégicas e assertivas.  </w:t>
-      </w:r>
-    </w:p>
-    <w:p>
-      <w:pPr>
-        <w:rPr>
-          <w:rFonts w:ascii="Arial" w:hAnsi="Arial" w:cs="Arial"/>
-          <w:noProof/>
-          <w:sz w:val="24"/>
-          <w:szCs w:val="24"/>
-        </w:rPr>
-      </w:pPr>
-      <w:r>
-        <w:rPr>
-          <w:rFonts w:ascii="Arial" w:hAnsi="Arial" w:cs="Arial"/>
-          <w:noProof/>
-          <w:sz w:val="24"/>
-          <w:szCs w:val="24"/>
-        </w:rPr>
-        <w:t xml:space="preserve">Para o setor privado, uma das grandes vantagens desse tipo de monitoramento é a identificação de padrões. Com influência direta do aquecimento do mercado automotivo, a demanda por seguros também cresce no país, segmento o qual a busca por informações para mapeamento de perfis é essencial. De acordo com pesquisa da </w:t>
-      </w:r>
-      <w:r>
-        <w:rPr>
-          <w:rFonts w:ascii="Arial" w:hAnsi="Arial" w:cs="Arial"/>
+        <w:t>O Brasil, enquanto país emergente, enfrenta constantes transformações no âmbito econômico e social, impulsionadas pelo crescimento populacional, urbanização acelerada e aumento do consumo. Esse processo, embora represente avanços em termos de desenvolvimento, traz consigo desafios de infraestrutura, como, por exemplo, a complexidade da mobilidade urbana. Segundo levantamento da Pesquisa Nacional por Amostra de Domicílios Contínua (PNAD), quase metade dos domicílios brasileiros (48,8%) tem pelo menos um carro, um quarto tem motocicleta e 13,4% têm carro e moto. Com isso, prefeituras de grandes e médias cidades apresentam dificuldades na fiscalização e gerenciamento de vagas públicas</w:t>
+      </w:r>
+      <w:r>
+        <w:rPr>
+          <w:rFonts w:ascii="Arial" w:hAnsi="Arial" w:cs="Arial"/>
+          <w:noProof/>
+          <w:sz w:val="24"/>
+          <w:szCs w:val="24"/>
+        </w:rPr>
+        <w:t>,</w:t>
+      </w:r>
+      <w:r>
+        <w:rPr>
+          <w:rFonts w:ascii="Arial" w:hAnsi="Arial" w:cs="Arial"/>
+          <w:noProof/>
+          <w:sz w:val="24"/>
+          <w:szCs w:val="24"/>
+        </w:rPr>
+        <w:t xml:space="preserve"> e o grande fluxo de veículos gera, por consequência, congestionamentos</w:t>
+      </w:r>
+      <w:r>
+        <w:rPr>
+          <w:rFonts w:ascii="Arial" w:hAnsi="Arial" w:cs="Arial"/>
+          <w:noProof/>
+          <w:sz w:val="24"/>
+          <w:szCs w:val="24"/>
+        </w:rPr>
+        <w:t xml:space="preserve"> e maior</w:t>
+      </w:r>
+      <w:r>
+        <w:rPr>
+          <w:rFonts w:ascii="Arial" w:hAnsi="Arial" w:cs="Arial"/>
+          <w:noProof/>
+          <w:sz w:val="24"/>
+          <w:szCs w:val="24"/>
+        </w:rPr>
+        <w:t xml:space="preserve"> riscos de acidentes</w:t>
+      </w:r>
+      <w:r>
+        <w:rPr>
+          <w:rFonts w:ascii="Arial" w:hAnsi="Arial" w:cs="Arial"/>
+          <w:noProof/>
+          <w:sz w:val="24"/>
+          <w:szCs w:val="24"/>
+        </w:rPr>
+        <w:t>.</w:t>
+      </w:r>
+    </w:p>
+    <w:p>
+      <w:pPr>
+        <w:rPr>
+          <w:rFonts w:ascii="Arial" w:hAnsi="Arial" w:cs="Arial"/>
+          <w:noProof/>
+          <w:sz w:val="24"/>
+          <w:szCs w:val="24"/>
+        </w:rPr>
+      </w:pPr>
+      <w:r>
+        <w:rPr>
+          <w:rFonts w:ascii="Arial" w:hAnsi="Arial" w:cs="Arial"/>
+          <w:noProof/>
+          <w:sz w:val="24"/>
+          <w:szCs w:val="24"/>
+        </w:rPr>
+        <w:t>Como agravante, é possível observar, mesmo em um cenário econômico desafiador, um aumento contínuo da frota nacional: segundo o Instituto Brasileiro de Geografia e Estatística (IBGE), de 2006 a 2022, houve, em média, aumento de 4,3 milhões de veículos por ano, com os automóveis representando mais da metade do número total. Ainda nessa linha, no primeiro semestre de 2025, foi constatado pela Federação Nacional da Distribuição de Veículos Automotores (Fenabrave) um crescimento de 4,82% em vendas d</w:t>
+      </w:r>
+      <w:r>
+        <w:rPr>
+          <w:rFonts w:ascii="Arial" w:hAnsi="Arial" w:cs="Arial"/>
+          <w:noProof/>
+          <w:sz w:val="24"/>
+          <w:szCs w:val="24"/>
+        </w:rPr>
+        <w:t>e automóveis</w:t>
+      </w:r>
+      <w:r>
+        <w:rPr>
+          <w:rFonts w:ascii="Arial" w:hAnsi="Arial" w:cs="Arial"/>
+          <w:noProof/>
+          <w:sz w:val="24"/>
+          <w:szCs w:val="24"/>
+        </w:rPr>
+        <w:t xml:space="preserve"> em relação a</w:t>
+      </w:r>
+      <w:r>
+        <w:rPr>
+          <w:rFonts w:ascii="Arial" w:hAnsi="Arial" w:cs="Arial"/>
+          <w:noProof/>
+          <w:sz w:val="24"/>
+          <w:szCs w:val="24"/>
+        </w:rPr>
+        <w:t>o mesmo período de 2024</w:t>
+      </w:r>
+      <w:r>
+        <w:rPr>
+          <w:rFonts w:ascii="Arial" w:hAnsi="Arial" w:cs="Arial"/>
+          <w:noProof/>
+          <w:sz w:val="24"/>
+          <w:szCs w:val="24"/>
+        </w:rPr>
+        <w:t>.  </w:t>
+      </w:r>
+    </w:p>
+    <w:p>
+      <w:pPr>
+        <w:rPr>
+          <w:rFonts w:ascii="Arial" w:hAnsi="Arial" w:cs="Arial"/>
+          <w:noProof/>
+          <w:sz w:val="24"/>
+          <w:szCs w:val="24"/>
+        </w:rPr>
+      </w:pPr>
+      <w:r>
+        <w:rPr>
+          <w:rFonts w:ascii="Arial" w:hAnsi="Arial" w:cs="Arial"/>
+          <w:noProof/>
+          <w:sz w:val="24"/>
+          <w:szCs w:val="24"/>
+        </w:rPr>
+        <w:t xml:space="preserve">Com influência direta do aquecimento do mercado automotivo, a demanda por seguros também cresce no país. De acordo com </w:t>
+      </w:r>
+      <w:r>
+        <w:rPr>
+          <w:rFonts w:ascii="Arial" w:hAnsi="Arial" w:cs="Arial"/>
+          <w:noProof/>
+          <w:sz w:val="24"/>
+          <w:szCs w:val="24"/>
+        </w:rPr>
+        <w:t>levantamento</w:t>
+      </w:r>
+      <w:r>
+        <w:rPr>
+          <w:rFonts w:ascii="Arial" w:hAnsi="Arial" w:cs="Arial"/>
+          <w:noProof/>
+          <w:sz w:val="24"/>
+          <w:szCs w:val="24"/>
+        </w:rPr>
+        <w:t xml:space="preserve"> d</w:t>
+      </w:r>
+      <w:r>
+        <w:rPr>
+          <w:rFonts w:ascii="Arial" w:hAnsi="Arial" w:cs="Arial"/>
+          <w:noProof/>
+          <w:sz w:val="24"/>
+          <w:szCs w:val="24"/>
+        </w:rPr>
+        <w:t>o</w:t>
+      </w:r>
+      <w:r>
+        <w:rPr>
+          <w:rFonts w:ascii="Arial" w:hAnsi="Arial" w:cs="Arial"/>
+          <w:noProof/>
+          <w:sz w:val="24"/>
+          <w:szCs w:val="24"/>
+        </w:rPr>
+        <w:t xml:space="preserve"> </w:t>
+      </w:r>
+      <w:r>
+        <w:rPr>
+          <w:rFonts w:ascii="Arial" w:hAnsi="Arial" w:cs="Arial"/>
+          <w:noProof/>
+          <w:sz w:val="24"/>
+          <w:szCs w:val="24"/>
+        </w:rPr>
+        <w:t>Institut</w:t>
+      </w:r>
+      <w:r>
+        <w:rPr>
+          <w:rFonts w:ascii="Arial" w:hAnsi="Arial" w:cs="Arial"/>
+          <w:noProof/>
+          <w:sz w:val="24"/>
+          <w:szCs w:val="24"/>
+        </w:rPr>
+        <w:t>o</w:t>
+      </w:r>
+      <w:r>
+        <w:rPr>
+          <w:rFonts w:ascii="Arial" w:hAnsi="Arial" w:cs="Arial"/>
+          <w:noProof/>
+          <w:sz w:val="24"/>
+          <w:szCs w:val="24"/>
+        </w:rPr>
+        <w:t xml:space="preserve"> de Resseguros do Brasil (IRB), </w:t>
+      </w:r>
+      <w:r>
+        <w:rPr>
+          <w:rFonts w:ascii="Arial" w:hAnsi="Arial" w:cs="Arial"/>
+          <w:noProof/>
+          <w:sz w:val="24"/>
+          <w:szCs w:val="24"/>
+        </w:rPr>
+        <w:t>as seguradoras</w:t>
+      </w:r>
+      <w:r>
+        <w:rPr>
+          <w:rFonts w:ascii="Arial" w:hAnsi="Arial" w:cs="Arial"/>
+          <w:noProof/>
+          <w:sz w:val="24"/>
+          <w:szCs w:val="24"/>
+        </w:rPr>
+        <w:t>, em 2024, apresent</w:t>
+      </w:r>
+      <w:r>
+        <w:rPr>
+          <w:rFonts w:ascii="Arial" w:hAnsi="Arial" w:cs="Arial"/>
+          <w:noProof/>
+          <w:sz w:val="24"/>
+          <w:szCs w:val="24"/>
+        </w:rPr>
+        <w:t>aram</w:t>
+      </w:r>
+      <w:r>
+        <w:rPr>
+          <w:rFonts w:ascii="Arial" w:hAnsi="Arial" w:cs="Arial"/>
+          <w:noProof/>
+          <w:sz w:val="24"/>
+          <w:szCs w:val="24"/>
+        </w:rPr>
+        <w:t xml:space="preserve"> um aumento na receita de </w:t>
+      </w:r>
+      <w:r>
+        <w:rPr>
+          <w:rFonts w:ascii="Arial" w:hAnsi="Arial" w:cs="Arial"/>
+          <w:noProof/>
+          <w:sz w:val="24"/>
+          <w:szCs w:val="24"/>
+        </w:rPr>
+        <w:t>1</w:t>
+      </w:r>
+      <w:r>
+        <w:rPr>
+          <w:rFonts w:ascii="Arial" w:hAnsi="Arial" w:cs="Arial"/>
+          <w:noProof/>
+          <w:sz w:val="24"/>
+          <w:szCs w:val="24"/>
+        </w:rPr>
+        <w:t>0,2</w:t>
+      </w:r>
+      <w:r>
+        <w:rPr>
+          <w:rFonts w:ascii="Arial" w:hAnsi="Arial" w:cs="Arial"/>
+          <w:noProof/>
+          <w:sz w:val="24"/>
+          <w:szCs w:val="24"/>
+        </w:rPr>
+        <w:t>%</w:t>
+      </w:r>
+      <w:r>
+        <w:rPr>
+          <w:rFonts w:ascii="Arial" w:hAnsi="Arial" w:cs="Arial"/>
+          <w:noProof/>
+          <w:sz w:val="24"/>
+          <w:szCs w:val="24"/>
+        </w:rPr>
+        <w:t xml:space="preserve"> </w:t>
+      </w:r>
+      <w:r>
+        <w:rPr>
+          <w:rFonts w:ascii="Arial" w:hAnsi="Arial" w:cs="Arial"/>
+          <w:noProof/>
+          <w:sz w:val="24"/>
+          <w:szCs w:val="24"/>
+        </w:rPr>
+        <w:t>comparado</w:t>
+      </w:r>
+      <w:r>
+        <w:rPr>
+          <w:rFonts w:ascii="Arial" w:hAnsi="Arial" w:cs="Arial"/>
+          <w:noProof/>
+          <w:sz w:val="24"/>
+          <w:szCs w:val="24"/>
+        </w:rPr>
+        <w:t xml:space="preserve"> ao ano anterior, atingindo faturamento recorde da área. Apenas o segmento de automóveis foi responsável por 27,8% desse montante, a segunda maior fatia se comparada às outras vertentes do mercado.</w:t>
+      </w:r>
+    </w:p>
+    <w:p>
+      <w:pPr>
+        <w:rPr>
+          <w:rFonts w:ascii="Arial" w:hAnsi="Arial" w:cs="Arial"/>
+          <w:noProof/>
+          <w:sz w:val="24"/>
+          <w:szCs w:val="24"/>
+        </w:rPr>
+      </w:pPr>
+    </w:p>
+    <w:p>
+      <w:pPr>
+        <w:jc w:val="left"/>
+        <w:rPr>
+          <w:rFonts w:ascii="Arial" w:hAnsi="Arial" w:cs="Arial"/>
+          <w:noProof/>
+          <w:sz w:val="24"/>
+          <w:szCs w:val="24"/>
+        </w:rPr>
+      </w:pPr>
+    </w:p>
+    <w:p>
+      <w:pPr>
+        <w:jc w:val="left"/>
+        <w:rPr>
+          <w:rFonts w:ascii="Arial" w:hAnsi="Arial" w:cs="Arial"/>
+          <w:noProof/>
+          <w:sz w:val="24"/>
+          <w:szCs w:val="24"/>
+        </w:rPr>
+      </w:pPr>
+    </w:p>
+    <w:p>
+      <w:pPr>
+        <w:jc w:val="left"/>
+        <w:rPr>
+          <w:rFonts w:ascii="Arial" w:hAnsi="Arial" w:cs="Arial"/>
+          <w:noProof/>
+          <w:sz w:val="24"/>
+          <w:szCs w:val="24"/>
+        </w:rPr>
+      </w:pPr>
+    </w:p>
+    <w:p>
+      <w:pPr>
+        <w:jc w:val="left"/>
+        <w:rPr>
+          <w:rFonts w:ascii="Arial" w:hAnsi="Arial" w:cs="Arial"/>
+          <w:noProof/>
+          <w:sz w:val="24"/>
+          <w:szCs w:val="24"/>
+        </w:rPr>
+      </w:pPr>
+    </w:p>
+    <w:p>
+      <w:pPr>
+        <w:jc w:val="left"/>
+        <w:rPr>
+          <w:rFonts w:ascii="Arial" w:hAnsi="Arial" w:cs="Arial"/>
+          <w:noProof/>
+          <w:sz w:val="24"/>
+          <w:szCs w:val="24"/>
+        </w:rPr>
+      </w:pPr>
+    </w:p>
+    <w:p>
+      <w:pPr>
+        <w:jc w:val="center"/>
+        <w:rPr>
+          <w:rFonts w:ascii="Arial" w:hAnsi="Arial" w:cs="Arial"/>
+          <w:b/>
+          <w:bCs/>
+          <w:noProof/>
+          <w:sz w:val="24"/>
+          <w:szCs w:val="24"/>
+        </w:rPr>
+      </w:pPr>
+      <w:r>
+        <w:rPr>
+          <w:rFonts w:ascii="Arial" w:hAnsi="Arial" w:cs="Arial"/>
+          <w:b/>
+          <w:bCs/>
           <w:noProof/>
           <w:sz w:val="24"/>
           <w:szCs w:val="24"/>
         </w:rPr>
         <w:lastRenderedPageBreak/>
-        <w:t>Superintendência de Seguros Privados (SUSEP), o setor de seguros, em 2024, apresentou um aumento na receita de 7,6%, entretanto, o valor de indenizações seguiu a mesma tendência, chegando a mais de R$ 240 bilhões, ou seja, 6,8% acima do registrado no ano anterior. </w:t>
-      </w:r>
-    </w:p>
-    <w:p>
-      <w:pPr>
-        <w:rPr>
-          <w:rFonts w:ascii="Arial" w:hAnsi="Arial" w:cs="Arial"/>
-          <w:noProof/>
-          <w:sz w:val="24"/>
-          <w:szCs w:val="24"/>
-        </w:rPr>
-      </w:pPr>
-      <w:r>
-        <w:rPr>
-          <w:rFonts w:ascii="Arial" w:hAnsi="Arial" w:cs="Arial"/>
-          <w:noProof/>
-          <w:sz w:val="24"/>
-          <w:szCs w:val="24"/>
-        </w:rPr>
-        <w:t>Tendo isso em vista, soluções baseadas no monitoramento de vagas em vias públicas apresentam-se como instrumentos promissores para a geração de valor ao setor privado. A transformação de dados de ocupação em informações estratégicas pode não apenas ajudar na otimização do fluxo de veículos, mas também auxiliar como ferramenta de mapeamento de perfis e planejamento de riscos para seguradoras.</w:t>
-      </w:r>
-    </w:p>
-    <w:p>
-      <w:pPr>
-        <w:ind w:firstLine="0"/>
+        <w:t>Figura 1 – Dados do IRB sobre o faturamento do mercado de seguradoras ao longo dos anos</w:t>
+      </w:r>
+    </w:p>
+    <w:p>
+      <w:pPr>
         <w:jc w:val="left"/>
         <w:rPr>
           <w:rFonts w:ascii="Arial" w:hAnsi="Arial" w:cs="Arial"/>
@@ -1592,7 +1847,627 @@
           <w:sz w:val="24"/>
           <w:szCs w:val="24"/>
         </w:rPr>
-        <w:br w:type="page"/>
+        <w:drawing>
+          <wp:inline distT="0" distB="0" distL="0" distR="0" wp14:anchorId="568A7C44" wp14:editId="6C6F97EB">
+            <wp:extent cx="4899660" cy="1440463"/>
+            <wp:effectExtent l="0" t="0" r="0" b="7620"/>
+            <wp:docPr id="767289232" name="Imagem 1" descr="Gráfico&#10;&#10;O conteúdo gerado por IA pode estar incorreto."/>
+            <wp:cNvGraphicFramePr>
+              <a:graphicFrameLocks xmlns:a="http://schemas.openxmlformats.org/drawingml/2006/main" noChangeAspect="1"/>
+            </wp:cNvGraphicFramePr>
+            <a:graphic xmlns:a="http://schemas.openxmlformats.org/drawingml/2006/main">
+              <a:graphicData uri="http://schemas.openxmlformats.org/drawingml/2006/picture">
+                <pic:pic xmlns:pic="http://schemas.openxmlformats.org/drawingml/2006/picture">
+                  <pic:nvPicPr>
+                    <pic:cNvPr id="767289232" name="Imagem 1" descr="Gráfico&#10;&#10;O conteúdo gerado por IA pode estar incorreto."/>
+                    <pic:cNvPicPr/>
+                  </pic:nvPicPr>
+                  <pic:blipFill>
+                    <a:blip r:embed="rId8"/>
+                    <a:stretch>
+                      <a:fillRect/>
+                    </a:stretch>
+                  </pic:blipFill>
+                  <pic:spPr>
+                    <a:xfrm>
+                      <a:off x="0" y="0"/>
+                      <a:ext cx="4899660" cy="1440463"/>
+                    </a:xfrm>
+                    <a:prstGeom prst="rect">
+                      <a:avLst/>
+                    </a:prstGeom>
+                  </pic:spPr>
+                </pic:pic>
+              </a:graphicData>
+            </a:graphic>
+          </wp:inline>
+        </w:drawing>
+      </w:r>
+    </w:p>
+    <w:p>
+      <w:pPr>
+        <w:jc w:val="left"/>
+        <w:rPr>
+          <w:rFonts w:ascii="Arial" w:hAnsi="Arial" w:cs="Arial"/>
+          <w:noProof/>
+          <w:sz w:val="24"/>
+          <w:szCs w:val="24"/>
+        </w:rPr>
+      </w:pPr>
+    </w:p>
+    <w:p>
+      <w:pPr>
+        <w:rPr>
+          <w:rFonts w:ascii="Arial" w:hAnsi="Arial" w:cs="Arial"/>
+          <w:noProof/>
+          <w:sz w:val="24"/>
+          <w:szCs w:val="24"/>
+        </w:rPr>
+      </w:pPr>
+      <w:r>
+        <w:rPr>
+          <w:rFonts w:ascii="Arial" w:hAnsi="Arial" w:cs="Arial"/>
+          <w:noProof/>
+          <w:sz w:val="24"/>
+          <w:szCs w:val="24"/>
+        </w:rPr>
+        <w:t>Por outro lado</w:t>
+      </w:r>
+      <w:r>
+        <w:rPr>
+          <w:rFonts w:ascii="Arial" w:hAnsi="Arial" w:cs="Arial"/>
+          <w:noProof/>
+          <w:sz w:val="24"/>
+          <w:szCs w:val="24"/>
+        </w:rPr>
+        <w:t>, apesar do grande faturamento, o lucro líquido do setor diminuiu 4,1% em relação a</w:t>
+      </w:r>
+      <w:r>
+        <w:rPr>
+          <w:rFonts w:ascii="Arial" w:hAnsi="Arial" w:cs="Arial"/>
+          <w:noProof/>
+          <w:sz w:val="24"/>
+          <w:szCs w:val="24"/>
+        </w:rPr>
+        <w:t xml:space="preserve"> 2023</w:t>
+      </w:r>
+      <w:r>
+        <w:rPr>
+          <w:rFonts w:ascii="Arial" w:hAnsi="Arial" w:cs="Arial"/>
+          <w:noProof/>
+          <w:sz w:val="24"/>
+          <w:szCs w:val="24"/>
+        </w:rPr>
+        <w:t>, um reflexo d</w:t>
+      </w:r>
+      <w:r>
+        <w:rPr>
+          <w:rFonts w:ascii="Arial" w:hAnsi="Arial" w:cs="Arial"/>
+          <w:noProof/>
+          <w:sz w:val="24"/>
+          <w:szCs w:val="24"/>
+        </w:rPr>
+        <w:t xml:space="preserve">o alto valor pago em sinistros, </w:t>
+      </w:r>
+      <w:r>
+        <w:rPr>
+          <w:rFonts w:ascii="Arial" w:hAnsi="Arial" w:cs="Arial"/>
+          <w:noProof/>
+          <w:sz w:val="24"/>
+          <w:szCs w:val="24"/>
+        </w:rPr>
+        <w:t xml:space="preserve">que </w:t>
+      </w:r>
+      <w:r>
+        <w:rPr>
+          <w:rFonts w:ascii="Arial" w:hAnsi="Arial" w:cs="Arial"/>
+          <w:noProof/>
+          <w:sz w:val="24"/>
+          <w:szCs w:val="24"/>
+        </w:rPr>
+        <w:t>ultrapass</w:t>
+      </w:r>
+      <w:r>
+        <w:rPr>
+          <w:rFonts w:ascii="Arial" w:hAnsi="Arial" w:cs="Arial"/>
+          <w:noProof/>
+          <w:sz w:val="24"/>
+          <w:szCs w:val="24"/>
+        </w:rPr>
+        <w:t>ou</w:t>
+      </w:r>
+      <w:r>
+        <w:rPr>
+          <w:rFonts w:ascii="Arial" w:hAnsi="Arial" w:cs="Arial"/>
+          <w:noProof/>
+          <w:sz w:val="24"/>
+          <w:szCs w:val="24"/>
+        </w:rPr>
+        <w:t xml:space="preserve"> </w:t>
+      </w:r>
+      <w:r>
+        <w:rPr>
+          <w:rFonts w:ascii="Arial" w:hAnsi="Arial" w:cs="Arial"/>
+          <w:noProof/>
+          <w:sz w:val="24"/>
+          <w:szCs w:val="24"/>
+        </w:rPr>
+        <w:t>R$76 bilhões</w:t>
+      </w:r>
+      <w:r>
+        <w:rPr>
+          <w:rFonts w:ascii="Arial" w:hAnsi="Arial" w:cs="Arial"/>
+          <w:noProof/>
+          <w:sz w:val="24"/>
+          <w:szCs w:val="24"/>
+        </w:rPr>
+        <w:t>. Comparando todos os segmentos, o de automóveis apresenta a maior taxa de sinistralidade, chegando a 59,4%. Uma das causas dessa alta porcentagem são dados pouco precisos e confiáveis. Em pesquisa feita pelo Instituto de Tecnologia de Massachusetts</w:t>
+      </w:r>
+      <w:r>
+        <w:rPr>
+          <w:rFonts w:ascii="Arial" w:hAnsi="Arial" w:cs="Arial"/>
+          <w:noProof/>
+          <w:sz w:val="24"/>
+          <w:szCs w:val="24"/>
+        </w:rPr>
+        <w:t xml:space="preserve"> (</w:t>
+      </w:r>
+      <w:r>
+        <w:rPr>
+          <w:rFonts w:ascii="Arial" w:hAnsi="Arial" w:cs="Arial"/>
+          <w:noProof/>
+          <w:sz w:val="24"/>
+          <w:szCs w:val="24"/>
+        </w:rPr>
+        <w:t>MIT</w:t>
+      </w:r>
+      <w:r>
+        <w:rPr>
+          <w:rFonts w:ascii="Arial" w:hAnsi="Arial" w:cs="Arial"/>
+          <w:noProof/>
+          <w:sz w:val="24"/>
+          <w:szCs w:val="24"/>
+        </w:rPr>
+        <w:t>)</w:t>
+      </w:r>
+      <w:r>
+        <w:rPr>
+          <w:rFonts w:ascii="Arial" w:hAnsi="Arial" w:cs="Arial"/>
+          <w:noProof/>
+          <w:sz w:val="24"/>
+          <w:szCs w:val="24"/>
+        </w:rPr>
+        <w:t xml:space="preserve"> foi constatado que a má qualidade desses dados podem gerar um prejuízo de 15 a 25% da sua receita total. Isso resulta em preços mais elevados e, consequentemente, menor adesão do seu produto pelo público alvo. Corroborando com essa ideia, a CNseg (Confederação Nacional das Seguradoras) aponta que 70% dos veículos no Brasil não possuem seguros</w:t>
+      </w:r>
+      <w:r>
+        <w:rPr>
+          <w:rFonts w:ascii="Arial" w:hAnsi="Arial" w:cs="Arial"/>
+          <w:noProof/>
+          <w:sz w:val="24"/>
+          <w:szCs w:val="24"/>
+        </w:rPr>
+        <w:t>.</w:t>
+      </w:r>
+    </w:p>
+    <w:p>
+      <w:pPr>
+        <w:rPr>
+          <w:rFonts w:ascii="Arial" w:hAnsi="Arial" w:cs="Arial"/>
+          <w:noProof/>
+          <w:sz w:val="24"/>
+          <w:szCs w:val="24"/>
+        </w:rPr>
+      </w:pPr>
+    </w:p>
+    <w:p>
+      <w:pPr>
+        <w:jc w:val="center"/>
+        <w:rPr>
+          <w:rFonts w:ascii="Arial" w:hAnsi="Arial" w:cs="Arial"/>
+          <w:b/>
+          <w:bCs/>
+          <w:noProof/>
+          <w:sz w:val="24"/>
+          <w:szCs w:val="24"/>
+        </w:rPr>
+      </w:pPr>
+      <w:r>
+        <w:rPr>
+          <w:rFonts w:ascii="Arial" w:hAnsi="Arial" w:cs="Arial"/>
+          <w:b/>
+          <w:bCs/>
+          <w:noProof/>
+          <w:sz w:val="24"/>
+          <w:szCs w:val="24"/>
+        </w:rPr>
+        <w:t>Figura 2 - Da</w:t>
+      </w:r>
+      <w:r>
+        <w:rPr>
+          <w:rFonts w:ascii="Arial" w:hAnsi="Arial" w:cs="Arial"/>
+          <w:b/>
+          <w:bCs/>
+          <w:noProof/>
+          <w:sz w:val="24"/>
+          <w:szCs w:val="24"/>
+        </w:rPr>
+        <w:t xml:space="preserve">dos do IRB sobre o </w:t>
+      </w:r>
+      <w:r>
+        <w:rPr>
+          <w:rFonts w:ascii="Arial" w:hAnsi="Arial" w:cs="Arial"/>
+          <w:b/>
+          <w:bCs/>
+          <w:noProof/>
+          <w:sz w:val="24"/>
+          <w:szCs w:val="24"/>
+        </w:rPr>
+        <w:t>pagamento de sinistros</w:t>
+      </w:r>
+      <w:r>
+        <w:rPr>
+          <w:rFonts w:ascii="Arial" w:hAnsi="Arial" w:cs="Arial"/>
+          <w:b/>
+          <w:bCs/>
+          <w:noProof/>
+          <w:sz w:val="24"/>
+          <w:szCs w:val="24"/>
+        </w:rPr>
+        <w:t xml:space="preserve"> do mercado de seguradoras ao longo dos anos</w:t>
+      </w:r>
+    </w:p>
+    <w:p>
+      <w:pPr>
+        <w:jc w:val="left"/>
+        <w:rPr>
+          <w:rFonts w:ascii="Arial" w:hAnsi="Arial" w:cs="Arial"/>
+          <w:noProof/>
+          <w:sz w:val="24"/>
+          <w:szCs w:val="24"/>
+        </w:rPr>
+      </w:pPr>
+      <w:r>
+        <w:rPr>
+          <w:rFonts w:ascii="Arial" w:hAnsi="Arial" w:cs="Arial"/>
+          <w:noProof/>
+          <w:sz w:val="24"/>
+          <w:szCs w:val="24"/>
+        </w:rPr>
+        <w:drawing>
+          <wp:inline distT="0" distB="0" distL="0" distR="0" wp14:anchorId="780F9018" wp14:editId="053AC87C">
+            <wp:extent cx="4808220" cy="1321558"/>
+            <wp:effectExtent l="0" t="0" r="0" b="0"/>
+            <wp:docPr id="465793727" name="Imagem 1" descr="Gráfico, Gráfico de cascata&#10;&#10;O conteúdo gerado por IA pode estar incorreto."/>
+            <wp:cNvGraphicFramePr>
+              <a:graphicFrameLocks xmlns:a="http://schemas.openxmlformats.org/drawingml/2006/main" noChangeAspect="1"/>
+            </wp:cNvGraphicFramePr>
+            <a:graphic xmlns:a="http://schemas.openxmlformats.org/drawingml/2006/main">
+              <a:graphicData uri="http://schemas.openxmlformats.org/drawingml/2006/picture">
+                <pic:pic xmlns:pic="http://schemas.openxmlformats.org/drawingml/2006/picture">
+                  <pic:nvPicPr>
+                    <pic:cNvPr id="465793727" name="Imagem 1" descr="Gráfico, Gráfico de cascata&#10;&#10;O conteúdo gerado por IA pode estar incorreto."/>
+                    <pic:cNvPicPr/>
+                  </pic:nvPicPr>
+                  <pic:blipFill>
+                    <a:blip r:embed="rId9"/>
+                    <a:stretch>
+                      <a:fillRect/>
+                    </a:stretch>
+                  </pic:blipFill>
+                  <pic:spPr>
+                    <a:xfrm>
+                      <a:off x="0" y="0"/>
+                      <a:ext cx="4862345" cy="1336434"/>
+                    </a:xfrm>
+                    <a:prstGeom prst="rect">
+                      <a:avLst/>
+                    </a:prstGeom>
+                  </pic:spPr>
+                </pic:pic>
+              </a:graphicData>
+            </a:graphic>
+          </wp:inline>
+        </w:drawing>
+      </w:r>
+    </w:p>
+    <w:p>
+      <w:pPr>
+        <w:jc w:val="left"/>
+        <w:rPr>
+          <w:rFonts w:ascii="Arial" w:hAnsi="Arial" w:cs="Arial"/>
+          <w:noProof/>
+          <w:sz w:val="24"/>
+          <w:szCs w:val="24"/>
+        </w:rPr>
+      </w:pPr>
+    </w:p>
+    <w:p>
+      <w:pPr>
+        <w:rPr>
+          <w:rFonts w:ascii="Arial" w:hAnsi="Arial" w:cs="Arial"/>
+          <w:noProof/>
+          <w:sz w:val="24"/>
+          <w:szCs w:val="24"/>
+        </w:rPr>
+      </w:pPr>
+      <w:r>
+        <w:rPr>
+          <w:rFonts w:ascii="Arial" w:hAnsi="Arial" w:cs="Arial"/>
+          <w:noProof/>
+          <w:sz w:val="24"/>
+          <w:szCs w:val="24"/>
+        </w:rPr>
+        <w:t xml:space="preserve">Nesse cenário, </w:t>
+      </w:r>
+      <w:r>
+        <w:rPr>
+          <w:rFonts w:ascii="Arial" w:hAnsi="Arial" w:cs="Arial"/>
+          <w:noProof/>
+          <w:sz w:val="24"/>
+          <w:szCs w:val="24"/>
+        </w:rPr>
+        <w:t>fica clar</w:t>
+      </w:r>
+      <w:r>
+        <w:rPr>
+          <w:rFonts w:ascii="Arial" w:hAnsi="Arial" w:cs="Arial"/>
+          <w:noProof/>
+          <w:sz w:val="24"/>
+          <w:szCs w:val="24"/>
+        </w:rPr>
+        <w:t xml:space="preserve">a a necessidade de implementação de soluções para </w:t>
+      </w:r>
+      <w:r>
+        <w:rPr>
+          <w:rFonts w:ascii="Arial" w:hAnsi="Arial" w:cs="Arial"/>
+          <w:noProof/>
+          <w:sz w:val="24"/>
+          <w:szCs w:val="24"/>
+        </w:rPr>
+        <w:t>a</w:t>
+      </w:r>
+      <w:r>
+        <w:rPr>
+          <w:rFonts w:ascii="Arial" w:hAnsi="Arial" w:cs="Arial"/>
+          <w:noProof/>
+          <w:sz w:val="24"/>
+          <w:szCs w:val="24"/>
+        </w:rPr>
+        <w:t xml:space="preserve"> diminuição da perda financeira de seguradoras.</w:t>
+      </w:r>
+      <w:r>
+        <w:rPr>
+          <w:rFonts w:ascii="Arial" w:hAnsi="Arial" w:cs="Arial"/>
+          <w:noProof/>
+          <w:sz w:val="24"/>
+          <w:szCs w:val="24"/>
+        </w:rPr>
+        <w:t xml:space="preserve"> </w:t>
+      </w:r>
+      <w:r>
+        <w:rPr>
+          <w:rFonts w:ascii="Arial" w:hAnsi="Arial" w:cs="Arial"/>
+          <w:noProof/>
+          <w:sz w:val="24"/>
+          <w:szCs w:val="24"/>
+        </w:rPr>
+        <w:t xml:space="preserve">Assim, a </w:t>
+      </w:r>
+      <w:r>
+        <w:rPr>
+          <w:rFonts w:ascii="Arial" w:hAnsi="Arial" w:cs="Arial"/>
+          <w:noProof/>
+          <w:sz w:val="24"/>
+          <w:szCs w:val="24"/>
+        </w:rPr>
+        <w:t xml:space="preserve">tendência global é a </w:t>
+      </w:r>
+      <w:r>
+        <w:rPr>
+          <w:rFonts w:ascii="Arial" w:hAnsi="Arial" w:cs="Arial"/>
+          <w:noProof/>
+          <w:sz w:val="24"/>
+          <w:szCs w:val="24"/>
+        </w:rPr>
+        <w:t>captação e análise de dados para que,</w:t>
+      </w:r>
+      <w:r>
+        <w:rPr>
+          <w:rFonts w:ascii="Arial" w:hAnsi="Arial" w:cs="Arial"/>
+          <w:noProof/>
+          <w:sz w:val="24"/>
+          <w:szCs w:val="24"/>
+        </w:rPr>
+        <w:t xml:space="preserve"> </w:t>
+      </w:r>
+      <w:r>
+        <w:rPr>
+          <w:rFonts w:ascii="Arial" w:hAnsi="Arial" w:cs="Arial"/>
+          <w:noProof/>
+          <w:sz w:val="24"/>
+          <w:szCs w:val="24"/>
+        </w:rPr>
+        <w:t>a</w:t>
+      </w:r>
+      <w:r>
+        <w:rPr>
+          <w:rFonts w:ascii="Arial" w:hAnsi="Arial" w:cs="Arial"/>
+          <w:noProof/>
+          <w:sz w:val="24"/>
+          <w:szCs w:val="24"/>
+        </w:rPr>
+        <w:t xml:space="preserve"> partir </w:t>
+      </w:r>
+      <w:r>
+        <w:rPr>
+          <w:rFonts w:ascii="Arial" w:hAnsi="Arial" w:cs="Arial"/>
+          <w:noProof/>
+          <w:sz w:val="24"/>
+          <w:szCs w:val="24"/>
+        </w:rPr>
+        <w:t>deles</w:t>
+      </w:r>
+      <w:r>
+        <w:rPr>
+          <w:rFonts w:ascii="Arial" w:hAnsi="Arial" w:cs="Arial"/>
+          <w:noProof/>
+          <w:sz w:val="24"/>
+          <w:szCs w:val="24"/>
+        </w:rPr>
+        <w:t xml:space="preserve">, </w:t>
+      </w:r>
+      <w:r>
+        <w:rPr>
+          <w:rFonts w:ascii="Arial" w:hAnsi="Arial" w:cs="Arial"/>
+          <w:noProof/>
+          <w:sz w:val="24"/>
+          <w:szCs w:val="24"/>
+        </w:rPr>
+        <w:t>seja</w:t>
+      </w:r>
+      <w:r>
+        <w:rPr>
+          <w:rFonts w:ascii="Arial" w:hAnsi="Arial" w:cs="Arial"/>
+          <w:noProof/>
+          <w:sz w:val="24"/>
+          <w:szCs w:val="24"/>
+        </w:rPr>
+        <w:t xml:space="preserve"> </w:t>
+      </w:r>
+      <w:r>
+        <w:rPr>
+          <w:rFonts w:ascii="Arial" w:hAnsi="Arial" w:cs="Arial"/>
+          <w:noProof/>
+          <w:sz w:val="24"/>
+          <w:szCs w:val="24"/>
+        </w:rPr>
+        <w:t>possível identificar</w:t>
+      </w:r>
+      <w:r>
+        <w:rPr>
+          <w:rFonts w:ascii="Arial" w:hAnsi="Arial" w:cs="Arial"/>
+          <w:noProof/>
+          <w:sz w:val="24"/>
+          <w:szCs w:val="24"/>
+        </w:rPr>
+        <w:t xml:space="preserve"> </w:t>
+      </w:r>
+      <w:r>
+        <w:rPr>
+          <w:rFonts w:ascii="Arial" w:hAnsi="Arial" w:cs="Arial"/>
+          <w:noProof/>
+          <w:sz w:val="24"/>
+          <w:szCs w:val="24"/>
+        </w:rPr>
+        <w:t>padrões e mapear perfis</w:t>
+      </w:r>
+      <w:r>
+        <w:rPr>
+          <w:rFonts w:ascii="Arial" w:hAnsi="Arial" w:cs="Arial"/>
+          <w:noProof/>
+          <w:sz w:val="24"/>
+          <w:szCs w:val="24"/>
+        </w:rPr>
+        <w:t xml:space="preserve"> </w:t>
+      </w:r>
+      <w:r>
+        <w:rPr>
+          <w:rFonts w:ascii="Arial" w:hAnsi="Arial" w:cs="Arial"/>
+          <w:noProof/>
+          <w:sz w:val="24"/>
+          <w:szCs w:val="24"/>
+        </w:rPr>
+        <w:t>de forma mais eficiente</w:t>
+      </w:r>
+      <w:r>
+        <w:rPr>
+          <w:rFonts w:ascii="Arial" w:hAnsi="Arial" w:cs="Arial"/>
+          <w:noProof/>
+          <w:sz w:val="24"/>
+          <w:szCs w:val="24"/>
+        </w:rPr>
+        <w:t xml:space="preserve">, e, </w:t>
+      </w:r>
+      <w:r>
+        <w:rPr>
+          <w:rFonts w:ascii="Arial" w:hAnsi="Arial" w:cs="Arial"/>
+          <w:noProof/>
+          <w:sz w:val="24"/>
+          <w:szCs w:val="24"/>
+        </w:rPr>
+        <w:t>com isso</w:t>
+      </w:r>
+      <w:r>
+        <w:rPr>
+          <w:rFonts w:ascii="Arial" w:hAnsi="Arial" w:cs="Arial"/>
+          <w:noProof/>
+          <w:sz w:val="24"/>
+          <w:szCs w:val="24"/>
+        </w:rPr>
+        <w:t xml:space="preserve">, </w:t>
+      </w:r>
+      <w:r>
+        <w:rPr>
+          <w:rFonts w:ascii="Arial" w:hAnsi="Arial" w:cs="Arial"/>
+          <w:noProof/>
+          <w:sz w:val="24"/>
+          <w:szCs w:val="24"/>
+        </w:rPr>
+        <w:t>criar</w:t>
+      </w:r>
+      <w:r>
+        <w:rPr>
+          <w:rFonts w:ascii="Arial" w:hAnsi="Arial" w:cs="Arial"/>
+          <w:noProof/>
+          <w:sz w:val="24"/>
+          <w:szCs w:val="24"/>
+        </w:rPr>
+        <w:t xml:space="preserve"> </w:t>
+      </w:r>
+      <w:r>
+        <w:rPr>
+          <w:rFonts w:ascii="Arial" w:hAnsi="Arial" w:cs="Arial"/>
+          <w:noProof/>
+          <w:sz w:val="24"/>
+          <w:szCs w:val="24"/>
+        </w:rPr>
+        <w:t xml:space="preserve">apólices </w:t>
+      </w:r>
+      <w:r>
+        <w:rPr>
+          <w:rFonts w:ascii="Arial" w:hAnsi="Arial" w:cs="Arial"/>
+          <w:noProof/>
+          <w:sz w:val="24"/>
+          <w:szCs w:val="24"/>
+        </w:rPr>
+        <w:t xml:space="preserve">eficazes e </w:t>
+      </w:r>
+      <w:r>
+        <w:rPr>
+          <w:rFonts w:ascii="Arial" w:hAnsi="Arial" w:cs="Arial"/>
+          <w:noProof/>
+          <w:sz w:val="24"/>
+          <w:szCs w:val="24"/>
+        </w:rPr>
+        <w:t>assertiva</w:t>
+      </w:r>
+      <w:r>
+        <w:rPr>
+          <w:rFonts w:ascii="Arial" w:hAnsi="Arial" w:cs="Arial"/>
+          <w:noProof/>
+          <w:sz w:val="24"/>
+          <w:szCs w:val="24"/>
+        </w:rPr>
+        <w:t>s</w:t>
+      </w:r>
+      <w:r>
+        <w:rPr>
+          <w:rFonts w:ascii="Arial" w:hAnsi="Arial" w:cs="Arial"/>
+          <w:noProof/>
+          <w:sz w:val="24"/>
+          <w:szCs w:val="24"/>
+        </w:rPr>
+        <w:t>.</w:t>
       </w:r>
     </w:p>
     <w:p>
@@ -2120,7 +2995,67 @@
           <w:sz w:val="24"/>
           <w:szCs w:val="24"/>
         </w:rPr>
-        <w:t>alcançar clientes que ainda não possuem seguros, índice que chega a 70% dos veículos do país de acordo com a Confederação Nacional das Seguradoras (CNseg).</w:t>
+        <w:t xml:space="preserve">alcançar </w:t>
+      </w:r>
+      <w:r>
+        <w:rPr>
+          <w:rFonts w:ascii="Arial" w:eastAsia="Arial" w:hAnsi="Arial" w:cs="Arial"/>
+          <w:noProof/>
+          <w:color w:val="000000" w:themeColor="text1"/>
+          <w:sz w:val="24"/>
+          <w:szCs w:val="24"/>
+        </w:rPr>
+        <w:t>potenciais clientes</w:t>
+      </w:r>
+      <w:r>
+        <w:rPr>
+          <w:rFonts w:ascii="Arial" w:eastAsia="Arial" w:hAnsi="Arial" w:cs="Arial"/>
+          <w:noProof/>
+          <w:color w:val="000000" w:themeColor="text1"/>
+          <w:sz w:val="24"/>
+          <w:szCs w:val="24"/>
+        </w:rPr>
+        <w:t xml:space="preserve"> que ainda não possuem seguros</w:t>
+      </w:r>
+      <w:r>
+        <w:rPr>
+          <w:rFonts w:ascii="Arial" w:eastAsia="Arial" w:hAnsi="Arial" w:cs="Arial"/>
+          <w:noProof/>
+          <w:color w:val="000000" w:themeColor="text1"/>
+          <w:sz w:val="24"/>
+          <w:szCs w:val="24"/>
+        </w:rPr>
+        <w:t xml:space="preserve"> para seus automóveis</w:t>
+      </w:r>
+      <w:r>
+        <w:rPr>
+          <w:rFonts w:ascii="Arial" w:eastAsia="Arial" w:hAnsi="Arial" w:cs="Arial"/>
+          <w:noProof/>
+          <w:color w:val="000000" w:themeColor="text1"/>
+          <w:sz w:val="24"/>
+          <w:szCs w:val="24"/>
+        </w:rPr>
+        <w:t>, índice que chega a 70%</w:t>
+      </w:r>
+      <w:r>
+        <w:rPr>
+          <w:rFonts w:ascii="Arial" w:eastAsia="Arial" w:hAnsi="Arial" w:cs="Arial"/>
+          <w:noProof/>
+          <w:color w:val="000000" w:themeColor="text1"/>
+          <w:sz w:val="24"/>
+          <w:szCs w:val="24"/>
+        </w:rPr>
+        <w:t xml:space="preserve"> </w:t>
+      </w:r>
+      <w:r>
+        <w:rPr>
+          <w:rFonts w:ascii="Arial" w:eastAsia="Arial" w:hAnsi="Arial" w:cs="Arial"/>
+          <w:noProof/>
+          <w:color w:val="000000" w:themeColor="text1"/>
+          <w:sz w:val="24"/>
+          <w:szCs w:val="24"/>
+        </w:rPr>
+        <w:t>de acordo com a Confederação Nacional das Seguradoras (CNseg).</w:t>
       </w:r>
     </w:p>
     <w:p>
@@ -2284,7 +3219,25 @@
           <w:sz w:val="24"/>
           <w:szCs w:val="24"/>
         </w:rPr>
-        <w:t>as empresas terão mais uma ferramenta para auxiliá-las no mapeamento de perfil e planejamento de riscos de seus clientes.</w:t>
+        <w:t>as empresas terão mais uma ferramenta para auxiliá-las no mapeamento de perfi</w:t>
+      </w:r>
+      <w:r>
+        <w:rPr>
+          <w:rFonts w:ascii="Arial" w:hAnsi="Arial" w:cs="Arial"/>
+          <w:noProof/>
+          <w:sz w:val="24"/>
+          <w:szCs w:val="24"/>
+        </w:rPr>
+        <w:t>s</w:t>
+      </w:r>
+      <w:r>
+        <w:rPr>
+          <w:rFonts w:ascii="Arial" w:hAnsi="Arial" w:cs="Arial"/>
+          <w:noProof/>
+          <w:sz w:val="24"/>
+          <w:szCs w:val="24"/>
+        </w:rPr>
+        <w:t xml:space="preserve"> e planejamento de riscos de seus clientes.</w:t>
       </w:r>
     </w:p>
     <w:p>
@@ -3188,7 +4141,7 @@
         </w:rPr>
         <w:t xml:space="preserve"> </w:t>
       </w:r>
-      <w:hyperlink r:id="rId8" w:history="1">
+      <w:hyperlink r:id="rId10" w:history="1">
         <w:r>
           <w:rPr>
             <w:rStyle w:val="Hyperlink"/>
@@ -5378,7 +6331,7 @@
         </w:rPr>
         <w:t xml:space="preserve"> </w:t>
       </w:r>
-      <w:hyperlink r:id="rId9" w:history="1">
+      <w:hyperlink r:id="rId11" w:history="1">
         <w:r>
           <w:rPr>
             <w:rStyle w:val="Hyperlink"/>
@@ -5448,7 +6401,7 @@
         </w:rPr>
         <w:t xml:space="preserve"> </w:t>
       </w:r>
-      <w:hyperlink r:id="rId10" w:history="1">
+      <w:hyperlink r:id="rId12" w:history="1">
         <w:r>
           <w:rPr>
             <w:rStyle w:val="Hyperlink"/>
@@ -6816,6 +7769,58 @@
           <w:sz w:val="24"/>
           <w:szCs w:val="24"/>
         </w:rPr>
+        <w:t xml:space="preserve">As ruas monitoradas pela Zona Azul serão </w:t>
+      </w:r>
+      <w:r>
+        <w:rPr>
+          <w:rFonts w:ascii="Arial" w:eastAsia="Arial" w:hAnsi="Arial" w:cs="Arial"/>
+          <w:color w:val="000000" w:themeColor="text1"/>
+          <w:sz w:val="24"/>
+          <w:szCs w:val="24"/>
+        </w:rPr>
+        <w:t>sub</w:t>
+      </w:r>
+      <w:r>
+        <w:rPr>
+          <w:rFonts w:ascii="Arial" w:eastAsia="Arial" w:hAnsi="Arial" w:cs="Arial"/>
+          <w:color w:val="000000" w:themeColor="text1"/>
+          <w:sz w:val="24"/>
+          <w:szCs w:val="24"/>
+        </w:rPr>
+        <w:t>divididas em vagas</w:t>
+      </w:r>
+      <w:r>
+        <w:rPr>
+          <w:rFonts w:ascii="Arial" w:eastAsia="Arial" w:hAnsi="Arial" w:cs="Arial"/>
+          <w:color w:val="000000" w:themeColor="text1"/>
+          <w:sz w:val="24"/>
+          <w:szCs w:val="24"/>
+        </w:rPr>
+        <w:t xml:space="preserve"> explicitamente delimitadas para que possibilite o controle de ocupação de cada uma;</w:t>
+      </w:r>
+    </w:p>
+    <w:p>
+      <w:pPr>
+        <w:pStyle w:val="PargrafodaLista"/>
+        <w:numPr>
+          <w:ilvl w:val="0"/>
+          <w:numId w:val="2"/>
+        </w:numPr>
+        <w:spacing w:after="160"/>
+        <w:rPr>
+          <w:rFonts w:ascii="Arial" w:eastAsia="Arial" w:hAnsi="Arial" w:cs="Arial"/>
+          <w:color w:val="000000" w:themeColor="text1"/>
+          <w:sz w:val="24"/>
+          <w:szCs w:val="24"/>
+        </w:rPr>
+      </w:pPr>
+      <w:r>
+        <w:rPr>
+          <w:rFonts w:ascii="Arial" w:eastAsia="Arial" w:hAnsi="Arial" w:cs="Arial"/>
+          <w:color w:val="000000" w:themeColor="text1"/>
+          <w:sz w:val="24"/>
+          <w:szCs w:val="24"/>
+        </w:rPr>
         <w:t>Autorização da prefeitura para implantação do equipamento.</w:t>
       </w:r>
     </w:p>
@@ -7126,30 +8131,6 @@
     <w:p>
       <w:pPr>
         <w:pStyle w:val="Titulomeu"/>
-        <w:spacing w:before="0" w:after="0"/>
-        <w:ind w:firstLine="0"/>
-        <w:outlineLvl w:val="1"/>
-        <w:rPr>
-          <w:sz w:val="24"/>
-          <w:szCs w:val="24"/>
-        </w:rPr>
-      </w:pPr>
-    </w:p>
-    <w:p>
-      <w:pPr>
-        <w:pStyle w:val="Titulomeu"/>
-        <w:spacing w:before="0" w:after="0"/>
-        <w:ind w:firstLine="0"/>
-        <w:outlineLvl w:val="1"/>
-        <w:rPr>
-          <w:sz w:val="24"/>
-          <w:szCs w:val="24"/>
-        </w:rPr>
-      </w:pPr>
-    </w:p>
-    <w:p>
-      <w:pPr>
-        <w:pStyle w:val="Titulomeu"/>
         <w:ind w:firstLine="0"/>
         <w:rPr>
           <w:sz w:val="24"/>
@@ -7180,6 +8161,18 @@
           <w:szCs w:val="24"/>
         </w:rPr>
       </w:pPr>
+    </w:p>
+    <w:p>
+      <w:pPr>
+        <w:pStyle w:val="PargrafodaLista"/>
+        <w:spacing w:after="160"/>
+        <w:ind w:left="0" w:firstLine="0"/>
+        <w:rPr>
+          <w:rFonts w:ascii="Arial" w:hAnsi="Arial" w:cs="Arial"/>
+          <w:sz w:val="24"/>
+          <w:szCs w:val="24"/>
+        </w:rPr>
+      </w:pPr>
       <w:r>
         <w:rPr>
           <w:rFonts w:ascii="Arial" w:hAnsi="Arial" w:cs="Arial"/>
@@ -7214,14 +8207,20 @@
           <w:sz w:val="24"/>
           <w:szCs w:val="24"/>
         </w:rPr>
-        <w:t xml:space="preserve">2025. Disponível em: </w:t>
-      </w:r>
-      <w:hyperlink r:id="rId11" w:history="1">
+        <w:t>2025. Disponível em:</w:t>
+      </w:r>
+      <w:r>
+        <w:rPr>
+          <w:color w:val="000000" w:themeColor="text1"/>
+        </w:rPr>
+        <w:t xml:space="preserve"> </w:t>
+      </w:r>
+      <w:hyperlink r:id="rId13" w:history="1">
         <w:r>
           <w:rPr>
             <w:rStyle w:val="Hyperlink"/>
             <w:rFonts w:ascii="Arial" w:hAnsi="Arial" w:cs="Arial"/>
-            <w:color w:val="000000"/>
+            <w:color w:val="000000" w:themeColor="text1"/>
             <w:sz w:val="24"/>
             <w:szCs w:val="24"/>
             <w:u w:val="none"/>
@@ -7235,7 +8234,15 @@
           <w:sz w:val="24"/>
           <w:szCs w:val="24"/>
         </w:rPr>
-        <w:t>. Acesso em: 24 set 2025</w:t>
+        <w:t xml:space="preserve">. </w:t>
+      </w:r>
+      <w:r>
+        <w:rPr>
+          <w:rFonts w:ascii="Arial" w:hAnsi="Arial" w:cs="Arial"/>
+          <w:sz w:val="24"/>
+          <w:szCs w:val="24"/>
+        </w:rPr>
+        <w:t>Acesso em: 24 set 2025</w:t>
       </w:r>
       <w:r>
         <w:rPr>
@@ -7305,7 +8312,7 @@
         </w:rPr>
         <w:t xml:space="preserve">2023. Disponível em: </w:t>
       </w:r>
-      <w:hyperlink r:id="rId12" w:history="1">
+      <w:hyperlink r:id="rId14" w:history="1">
         <w:r>
           <w:rPr>
             <w:rStyle w:val="Hyperlink"/>
@@ -7386,7 +8393,7 @@
         </w:rPr>
         <w:t xml:space="preserve">2025. Disponível em: </w:t>
       </w:r>
-      <w:hyperlink r:id="rId13" w:history="1">
+      <w:hyperlink r:id="rId15" w:history="1">
         <w:r>
           <w:rPr>
             <w:rStyle w:val="Hyperlink"/>
@@ -7507,7 +8514,7 @@
         </w:rPr>
         <w:t xml:space="preserve">isponível em: </w:t>
       </w:r>
-      <w:hyperlink r:id="rId14" w:history="1">
+      <w:hyperlink r:id="rId16" w:history="1">
         <w:r>
           <w:rPr>
             <w:rStyle w:val="Hyperlink"/>
@@ -7674,7 +8681,7 @@
         </w:rPr>
         <w:t xml:space="preserve">: </w:t>
       </w:r>
-      <w:hyperlink r:id="rId15" w:history="1">
+      <w:hyperlink r:id="rId17" w:history="1">
         <w:r>
           <w:rPr>
             <w:rStyle w:val="Hyperlink"/>
@@ -7825,7 +8832,7 @@
         </w:rPr>
         <w:t xml:space="preserve">isponível em: </w:t>
       </w:r>
-      <w:hyperlink r:id="rId16" w:history="1">
+      <w:hyperlink r:id="rId18" w:history="1">
         <w:r>
           <w:rPr>
             <w:rStyle w:val="Hyperlink"/>
@@ -7944,7 +8951,7 @@
         </w:rPr>
         <w:t xml:space="preserve">2024. Disponível em: </w:t>
       </w:r>
-      <w:hyperlink r:id="rId17" w:history="1">
+      <w:hyperlink r:id="rId19" w:history="1">
         <w:r>
           <w:rPr>
             <w:rStyle w:val="Hyperlink"/>
@@ -7966,9 +8973,290 @@
         <w:t>. Acesso em: 08 out 2025.</w:t>
       </w:r>
     </w:p>
+    <w:p>
+      <w:pPr>
+        <w:spacing w:after="160"/>
+        <w:ind w:firstLine="0"/>
+        <w:rPr>
+          <w:rFonts w:ascii="Arial" w:hAnsi="Arial" w:cs="Arial"/>
+          <w:sz w:val="24"/>
+          <w:szCs w:val="24"/>
+        </w:rPr>
+      </w:pPr>
+      <w:r>
+        <w:rPr>
+          <w:rFonts w:ascii="Arial" w:hAnsi="Arial" w:cs="Arial"/>
+          <w:sz w:val="24"/>
+          <w:szCs w:val="24"/>
+        </w:rPr>
+        <w:lastRenderedPageBreak/>
+        <w:t xml:space="preserve">IRB(RE). </w:t>
+      </w:r>
+      <w:r>
+        <w:rPr>
+          <w:rFonts w:ascii="Arial" w:hAnsi="Arial" w:cs="Arial"/>
+          <w:b/>
+          <w:bCs/>
+          <w:sz w:val="24"/>
+          <w:szCs w:val="24"/>
+        </w:rPr>
+        <w:t>Seguradoras arrecadam R$ 207,6 bilhões em 2024, mas lucro líquido cai</w:t>
+      </w:r>
+      <w:r>
+        <w:rPr>
+          <w:rFonts w:ascii="Arial" w:hAnsi="Arial" w:cs="Arial"/>
+          <w:b/>
+          <w:bCs/>
+          <w:sz w:val="24"/>
+          <w:szCs w:val="24"/>
+        </w:rPr>
+        <w:t xml:space="preserve"> </w:t>
+      </w:r>
+      <w:r>
+        <w:rPr>
+          <w:rFonts w:ascii="Arial" w:hAnsi="Arial" w:cs="Arial"/>
+          <w:sz w:val="24"/>
+          <w:szCs w:val="24"/>
+        </w:rPr>
+        <w:t xml:space="preserve">2025. Disponível em: </w:t>
+      </w:r>
+      <w:hyperlink r:id="rId20" w:history="1">
+        <w:r>
+          <w:rPr>
+            <w:rStyle w:val="Hyperlink"/>
+            <w:rFonts w:ascii="Arial" w:hAnsi="Arial" w:cs="Arial"/>
+            <w:color w:val="000000" w:themeColor="text1"/>
+            <w:sz w:val="24"/>
+            <w:szCs w:val="24"/>
+            <w:u w:val="none"/>
+          </w:rPr>
+          <w:t>https://www.irbre.com/seguradoras-arrecadam-r-2076-bilhoes-em-2024-mas-lucro-liquido-cai/</w:t>
+        </w:r>
+      </w:hyperlink>
+      <w:r>
+        <w:rPr>
+          <w:rFonts w:ascii="Arial" w:hAnsi="Arial" w:cs="Arial"/>
+          <w:sz w:val="24"/>
+          <w:szCs w:val="24"/>
+        </w:rPr>
+        <w:t>. Acesso em: 08 out 2025</w:t>
+      </w:r>
+    </w:p>
+    <w:p>
+      <w:pPr>
+        <w:spacing w:after="160"/>
+        <w:ind w:firstLine="0"/>
+        <w:rPr>
+          <w:rFonts w:ascii="Arial" w:hAnsi="Arial" w:cs="Arial"/>
+          <w:sz w:val="24"/>
+          <w:szCs w:val="24"/>
+        </w:rPr>
+      </w:pPr>
+    </w:p>
+    <w:p>
+      <w:pPr>
+        <w:spacing w:after="160"/>
+        <w:ind w:firstLine="0"/>
+        <w:rPr>
+          <w:rFonts w:ascii="Arial" w:hAnsi="Arial" w:cs="Arial"/>
+          <w:sz w:val="24"/>
+          <w:szCs w:val="24"/>
+        </w:rPr>
+      </w:pPr>
+      <w:r>
+        <w:rPr>
+          <w:rFonts w:ascii="Arial" w:hAnsi="Arial" w:cs="Arial"/>
+          <w:sz w:val="24"/>
+          <w:szCs w:val="24"/>
+        </w:rPr>
+        <w:t xml:space="preserve">IZENWASSER, Murray. </w:t>
+      </w:r>
+      <w:r>
+        <w:rPr>
+          <w:rFonts w:ascii="Arial" w:hAnsi="Arial" w:cs="Arial"/>
+          <w:b/>
+          <w:bCs/>
+          <w:i/>
+          <w:iCs/>
+          <w:sz w:val="24"/>
+          <w:szCs w:val="24"/>
+        </w:rPr>
+        <w:t xml:space="preserve">The </w:t>
+      </w:r>
+      <w:proofErr w:type="spellStart"/>
+      <w:r>
+        <w:rPr>
+          <w:rFonts w:ascii="Arial" w:hAnsi="Arial" w:cs="Arial"/>
+          <w:b/>
+          <w:bCs/>
+          <w:i/>
+          <w:iCs/>
+          <w:sz w:val="24"/>
+          <w:szCs w:val="24"/>
+        </w:rPr>
+        <w:t>True</w:t>
+      </w:r>
+      <w:proofErr w:type="spellEnd"/>
+      <w:r>
+        <w:rPr>
+          <w:rFonts w:ascii="Arial" w:hAnsi="Arial" w:cs="Arial"/>
+          <w:b/>
+          <w:bCs/>
+          <w:i/>
+          <w:iCs/>
+          <w:sz w:val="24"/>
+          <w:szCs w:val="24"/>
+        </w:rPr>
+        <w:t xml:space="preserve"> </w:t>
+      </w:r>
+      <w:proofErr w:type="spellStart"/>
+      <w:r>
+        <w:rPr>
+          <w:rFonts w:ascii="Arial" w:hAnsi="Arial" w:cs="Arial"/>
+          <w:b/>
+          <w:bCs/>
+          <w:i/>
+          <w:iCs/>
+          <w:sz w:val="24"/>
+          <w:szCs w:val="24"/>
+        </w:rPr>
+        <w:t>Cost</w:t>
+      </w:r>
+      <w:proofErr w:type="spellEnd"/>
+      <w:r>
+        <w:rPr>
+          <w:rFonts w:ascii="Arial" w:hAnsi="Arial" w:cs="Arial"/>
+          <w:b/>
+          <w:bCs/>
+          <w:i/>
+          <w:iCs/>
+          <w:sz w:val="24"/>
+          <w:szCs w:val="24"/>
+        </w:rPr>
+        <w:t xml:space="preserve"> </w:t>
+      </w:r>
+      <w:proofErr w:type="spellStart"/>
+      <w:proofErr w:type="gramStart"/>
+      <w:r>
+        <w:rPr>
+          <w:rFonts w:ascii="Arial" w:hAnsi="Arial" w:cs="Arial"/>
+          <w:b/>
+          <w:bCs/>
+          <w:i/>
+          <w:iCs/>
+          <w:sz w:val="24"/>
+          <w:szCs w:val="24"/>
+        </w:rPr>
+        <w:t>of</w:t>
+      </w:r>
+      <w:proofErr w:type="spellEnd"/>
+      <w:r>
+        <w:rPr>
+          <w:rFonts w:ascii="Arial" w:hAnsi="Arial" w:cs="Arial"/>
+          <w:b/>
+          <w:bCs/>
+          <w:i/>
+          <w:iCs/>
+          <w:sz w:val="24"/>
+          <w:szCs w:val="24"/>
+        </w:rPr>
+        <w:t xml:space="preserve"> Big</w:t>
+      </w:r>
+      <w:proofErr w:type="gramEnd"/>
+      <w:r>
+        <w:rPr>
+          <w:rFonts w:ascii="Arial" w:hAnsi="Arial" w:cs="Arial"/>
+          <w:b/>
+          <w:bCs/>
+          <w:i/>
+          <w:iCs/>
+          <w:sz w:val="24"/>
+          <w:szCs w:val="24"/>
+        </w:rPr>
+        <w:t xml:space="preserve"> (</w:t>
+      </w:r>
+      <w:proofErr w:type="spellStart"/>
+      <w:r>
+        <w:rPr>
+          <w:rFonts w:ascii="Arial" w:hAnsi="Arial" w:cs="Arial"/>
+          <w:b/>
+          <w:bCs/>
+          <w:i/>
+          <w:iCs/>
+          <w:sz w:val="24"/>
+          <w:szCs w:val="24"/>
+        </w:rPr>
+        <w:t>Bad</w:t>
+      </w:r>
+      <w:proofErr w:type="spellEnd"/>
+      <w:r>
+        <w:rPr>
+          <w:rFonts w:ascii="Arial" w:hAnsi="Arial" w:cs="Arial"/>
+          <w:b/>
+          <w:bCs/>
+          <w:i/>
+          <w:iCs/>
+          <w:sz w:val="24"/>
+          <w:szCs w:val="24"/>
+        </w:rPr>
+        <w:t>) Data</w:t>
+      </w:r>
+      <w:r>
+        <w:rPr>
+          <w:rFonts w:ascii="Arial" w:hAnsi="Arial" w:cs="Arial"/>
+          <w:b/>
+          <w:bCs/>
+          <w:i/>
+          <w:iCs/>
+          <w:sz w:val="24"/>
+          <w:szCs w:val="24"/>
+        </w:rPr>
+        <w:t xml:space="preserve"> </w:t>
+      </w:r>
+      <w:r>
+        <w:rPr>
+          <w:rFonts w:ascii="Arial" w:hAnsi="Arial" w:cs="Arial"/>
+          <w:sz w:val="24"/>
+          <w:szCs w:val="24"/>
+        </w:rPr>
+        <w:t xml:space="preserve">2024. Disponível em: </w:t>
+      </w:r>
+      <w:hyperlink r:id="rId21" w:history="1">
+        <w:r>
+          <w:rPr>
+            <w:rStyle w:val="Hyperlink"/>
+            <w:rFonts w:ascii="Arial" w:hAnsi="Arial" w:cs="Arial"/>
+            <w:color w:val="000000" w:themeColor="text1"/>
+            <w:sz w:val="24"/>
+            <w:szCs w:val="24"/>
+            <w:u w:val="none"/>
+          </w:rPr>
+          <w:t>https://www.insurancethoughtleadership.com/our-partners/true-cost-big-bad-data</w:t>
+        </w:r>
+      </w:hyperlink>
+      <w:r>
+        <w:rPr>
+          <w:rFonts w:ascii="Arial" w:hAnsi="Arial" w:cs="Arial"/>
+          <w:sz w:val="24"/>
+          <w:szCs w:val="24"/>
+        </w:rPr>
+        <w:t>. Acesso em: 08 out 2025.</w:t>
+      </w:r>
+    </w:p>
+    <w:p>
+      <w:pPr>
+        <w:spacing w:after="160"/>
+        <w:ind w:firstLine="0"/>
+        <w:rPr>
+          <w:rFonts w:ascii="Arial" w:hAnsi="Arial" w:cs="Arial"/>
+          <w:sz w:val="24"/>
+          <w:szCs w:val="24"/>
+        </w:rPr>
+      </w:pPr>
+    </w:p>
     <w:sectPr>
-      <w:headerReference w:type="default" r:id="rId18"/>
-      <w:footerReference w:type="default" r:id="rId19"/>
+      <w:headerReference w:type="default" r:id="rId22"/>
+      <w:footerReference w:type="default" r:id="rId23"/>
       <w:pgSz w:w="12240" w:h="15840" w:code="1"/>
       <w:pgMar w:top="1418" w:right="1134" w:bottom="1134" w:left="1701" w:header="709" w:footer="709" w:gutter="0"/>
       <w:pgNumType w:start="1"/>
@@ -11819,7 +13107,6 @@
   <w:style w:type="character" w:default="1" w:styleId="Fontepargpadro">
     <w:name w:val="Default Paragraph Font"/>
     <w:uiPriority w:val="1"/>
-    <w:semiHidden/>
     <w:unhideWhenUsed/>
   </w:style>
   <w:style w:type="table" w:default="1" w:styleId="Tabelanormal">

</xml_diff>

<commit_message>
Tela de suporte e BobIA funcional
</commit_message>
<xml_diff>
--- a/Tecnologia_da_Informação/documentação/CorpoPIorg.docx
+++ b/Tecnologia_da_Informação/documentação/CorpoPIorg.docx
@@ -3441,7 +3441,7 @@
           <w:szCs w:val="24"/>
         </w:rPr>
         <w:drawing>
-          <wp:inline distT="0" distB="0" distL="0" distR="0" wp14:anchorId="6E0D4897" wp14:editId="5BDCC32C">
+          <wp:inline distT="0" distB="0" distL="0" distR="0" wp14:anchorId="6E0D4897" wp14:editId="5BFFE456">
             <wp:extent cx="5972175" cy="2927350"/>
             <wp:effectExtent l="0" t="0" r="9525" b="6350"/>
             <wp:docPr id="1773863799" name="Imagem 1" descr="Diagrama&#10;&#10;O conteúdo gerado por IA pode estar incorreto."/>
@@ -9555,14 +9555,25 @@
           <w:sz w:val="24"/>
           <w:szCs w:val="24"/>
         </w:rPr>
-        <w:t>Manual de Instalação do Software Interno</w:t>
+        <w:t xml:space="preserve">Manual de Instalação do Software </w:t>
+      </w:r>
+      <w:r>
+        <w:rPr>
+          <w:rFonts w:ascii="Arial" w:hAnsi="Arial" w:cs="Arial"/>
+          <w:b/>
+          <w:bCs/>
+          <w:noProof/>
+          <w:sz w:val="24"/>
+          <w:szCs w:val="24"/>
+        </w:rPr>
+        <w:t>Interno</w:t>
       </w:r>
     </w:p>
     <w:p>
       <w:pPr>
         <w:spacing w:line="240" w:lineRule="auto"/>
         <w:ind w:firstLine="0"/>
-        <w:jc w:val="left"/>
+        <w:jc w:val="center"/>
         <w:rPr>
           <w:rFonts w:ascii="Arial" w:hAnsi="Arial" w:cs="Arial"/>
           <w:noProof/>
@@ -9571,6 +9582,68 @@
           <w:szCs w:val="24"/>
         </w:rPr>
       </w:pPr>
+      <w:r>
+        <w:rPr>
+          <w:b/>
+          <w:bCs/>
+          <w:noProof/>
+          <w:sz w:val="24"/>
+          <w:szCs w:val="24"/>
+        </w:rPr>
+        <w:drawing>
+          <wp:inline distT="0" distB="0" distL="0" distR="0" wp14:anchorId="72C2CAF9" wp14:editId="3939084A">
+            <wp:extent cx="5448993" cy="3943350"/>
+            <wp:effectExtent l="0" t="0" r="0" b="0"/>
+            <wp:docPr id="668219251" name="Imagem 1"/>
+            <wp:cNvGraphicFramePr>
+              <a:graphicFrameLocks xmlns:a="http://schemas.openxmlformats.org/drawingml/2006/main" noChangeAspect="1"/>
+            </wp:cNvGraphicFramePr>
+            <a:graphic xmlns:a="http://schemas.openxmlformats.org/drawingml/2006/main">
+              <a:graphicData uri="http://schemas.openxmlformats.org/drawingml/2006/picture">
+                <pic:pic xmlns:pic="http://schemas.openxmlformats.org/drawingml/2006/picture">
+                  <pic:nvPicPr>
+                    <pic:cNvPr id="0" name="Picture 1"/>
+                    <pic:cNvPicPr>
+                      <a:picLocks noChangeAspect="1" noChangeArrowheads="1"/>
+                    </pic:cNvPicPr>
+                  </pic:nvPicPr>
+                  <pic:blipFill rotWithShape="1">
+                    <a:blip r:embed="rId17" cstate="print">
+                      <a:extLst>
+                        <a:ext uri="{28A0092B-C50C-407E-A947-70E740481C1C}">
+                          <a14:useLocalDpi xmlns:a14="http://schemas.microsoft.com/office/drawing/2010/main" val="0"/>
+                        </a:ext>
+                      </a:extLst>
+                    </a:blip>
+                    <a:srcRect l="13737" t="3977" r="13418" b="2273"/>
+                    <a:stretch>
+                      <a:fillRect/>
+                    </a:stretch>
+                  </pic:blipFill>
+                  <pic:spPr bwMode="auto">
+                    <a:xfrm>
+                      <a:off x="0" y="0"/>
+                      <a:ext cx="5454540" cy="3947364"/>
+                    </a:xfrm>
+                    <a:prstGeom prst="rect">
+                      <a:avLst/>
+                    </a:prstGeom>
+                    <a:noFill/>
+                    <a:ln>
+                      <a:noFill/>
+                    </a:ln>
+                    <a:extLst>
+                      <a:ext uri="{53640926-AAD7-44D8-BBD7-CCE9431645EC}">
+                        <a14:shadowObscured xmlns:a14="http://schemas.microsoft.com/office/drawing/2010/main"/>
+                      </a:ext>
+                    </a:extLst>
+                  </pic:spPr>
+                </pic:pic>
+              </a:graphicData>
+            </a:graphic>
+          </wp:inline>
+        </w:drawing>
+      </w:r>
       <w:r>
         <w:rPr>
           <w:b/>
@@ -9760,7 +9833,7 @@
                     <pic:cNvPicPr/>
                   </pic:nvPicPr>
                   <pic:blipFill>
-                    <a:blip r:embed="rId17"/>
+                    <a:blip r:embed="rId18"/>
                     <a:stretch>
                       <a:fillRect/>
                     </a:stretch>
@@ -9965,7 +10038,7 @@
                     </pic:cNvPicPr>
                   </pic:nvPicPr>
                   <pic:blipFill>
-                    <a:blip r:embed="rId18">
+                    <a:blip r:embed="rId19">
                       <a:extLst>
                         <a:ext uri="{28A0092B-C50C-407E-A947-70E740481C1C}">
                           <a14:useLocalDpi xmlns:a14="http://schemas.microsoft.com/office/drawing/2010/main" val="0"/>
@@ -10110,18 +10183,7 @@
           <w:sz w:val="24"/>
           <w:szCs w:val="24"/>
         </w:rPr>
-        <w:t xml:space="preserve">Representação gráfica do processo de </w:t>
-      </w:r>
-      <w:r>
-        <w:rPr>
-          <w:rFonts w:ascii="Arial" w:hAnsi="Arial" w:cs="Arial"/>
-          <w:b/>
-          <w:bCs/>
-          <w:noProof/>
-          <w:sz w:val="24"/>
-          <w:szCs w:val="24"/>
-        </w:rPr>
-        <w:t>requisição</w:t>
+        <w:t>Representação gráfica do processo de requisição</w:t>
       </w:r>
     </w:p>
     <w:p>
@@ -10157,7 +10219,7 @@
                     </pic:cNvPicPr>
                   </pic:nvPicPr>
                   <pic:blipFill>
-                    <a:blip r:embed="rId19">
+                    <a:blip r:embed="rId20">
                       <a:extLst>
                         <a:ext uri="{28A0092B-C50C-407E-A947-70E740481C1C}">
                           <a14:useLocalDpi xmlns:a14="http://schemas.microsoft.com/office/drawing/2010/main" val="0"/>
@@ -10374,7 +10436,7 @@
                     </pic:cNvPicPr>
                   </pic:nvPicPr>
                   <pic:blipFill rotWithShape="1">
-                    <a:blip r:embed="rId20">
+                    <a:blip r:embed="rId21">
                       <a:extLst>
                         <a:ext uri="{28A0092B-C50C-407E-A947-70E740481C1C}">
                           <a14:useLocalDpi xmlns:a14="http://schemas.microsoft.com/office/drawing/2010/main" val="0"/>
@@ -10526,7 +10588,7 @@
         </w:rPr>
         <w:t xml:space="preserve"> </w:t>
       </w:r>
-      <w:hyperlink r:id="rId21" w:history="1">
+      <w:hyperlink r:id="rId22" w:history="1">
         <w:r>
           <w:rPr>
             <w:rStyle w:val="Hyperlink"/>
@@ -10623,7 +10685,7 @@
         </w:rPr>
         <w:t xml:space="preserve">2023. Disponível em: </w:t>
       </w:r>
-      <w:hyperlink r:id="rId22" w:history="1">
+      <w:hyperlink r:id="rId23" w:history="1">
         <w:r>
           <w:rPr>
             <w:rStyle w:val="Hyperlink"/>
@@ -10704,7 +10766,7 @@
         </w:rPr>
         <w:t xml:space="preserve">2025. Disponível em: </w:t>
       </w:r>
-      <w:hyperlink r:id="rId23" w:history="1">
+      <w:hyperlink r:id="rId24" w:history="1">
         <w:r>
           <w:rPr>
             <w:rStyle w:val="Hyperlink"/>
@@ -10825,7 +10887,7 @@
         </w:rPr>
         <w:t xml:space="preserve">isponível em: </w:t>
       </w:r>
-      <w:hyperlink r:id="rId24" w:history="1">
+      <w:hyperlink r:id="rId25" w:history="1">
         <w:r>
           <w:rPr>
             <w:rStyle w:val="Hyperlink"/>
@@ -10992,7 +11054,7 @@
         </w:rPr>
         <w:t xml:space="preserve">: </w:t>
       </w:r>
-      <w:hyperlink r:id="rId25" w:history="1">
+      <w:hyperlink r:id="rId26" w:history="1">
         <w:r>
           <w:rPr>
             <w:rStyle w:val="Hyperlink"/>
@@ -11143,7 +11205,7 @@
         </w:rPr>
         <w:t xml:space="preserve">isponível em: </w:t>
       </w:r>
-      <w:hyperlink r:id="rId26" w:history="1">
+      <w:hyperlink r:id="rId27" w:history="1">
         <w:r>
           <w:rPr>
             <w:rStyle w:val="Hyperlink"/>
@@ -11262,7 +11324,7 @@
         </w:rPr>
         <w:t xml:space="preserve">2024. Disponível em: </w:t>
       </w:r>
-      <w:hyperlink r:id="rId27" w:history="1">
+      <w:hyperlink r:id="rId28" w:history="1">
         <w:r>
           <w:rPr>
             <w:rStyle w:val="Hyperlink"/>
@@ -11321,7 +11383,7 @@
         </w:rPr>
         <w:t xml:space="preserve">2025. Disponível em: </w:t>
       </w:r>
-      <w:hyperlink r:id="rId28" w:history="1">
+      <w:hyperlink r:id="rId29" w:history="1">
         <w:r>
           <w:rPr>
             <w:rStyle w:val="Hyperlink"/>
@@ -11510,7 +11572,7 @@
         </w:rPr>
         <w:t xml:space="preserve">2024. Disponível em: </w:t>
       </w:r>
-      <w:hyperlink r:id="rId29" w:history="1">
+      <w:hyperlink r:id="rId30" w:history="1">
         <w:r>
           <w:rPr>
             <w:rStyle w:val="Hyperlink"/>
@@ -11544,8 +11606,8 @@
       </w:pPr>
     </w:p>
     <w:sectPr>
-      <w:headerReference w:type="default" r:id="rId30"/>
-      <w:footerReference w:type="default" r:id="rId31"/>
+      <w:headerReference w:type="default" r:id="rId31"/>
+      <w:footerReference w:type="default" r:id="rId32"/>
       <w:pgSz w:w="12240" w:h="15840" w:code="1"/>
       <w:pgMar w:top="1418" w:right="1134" w:bottom="1134" w:left="1701" w:header="709" w:footer="709" w:gutter="0"/>
       <w:pgNumType w:start="1"/>
@@ -15469,6 +15531,7 @@
   <w:style w:type="character" w:default="1" w:styleId="Fontepargpadro">
     <w:name w:val="Default Paragraph Font"/>
     <w:uiPriority w:val="1"/>
+    <w:semiHidden/>
     <w:unhideWhenUsed/>
   </w:style>
   <w:style w:type="table" w:default="1" w:styleId="Tabelanormal">

</xml_diff>

<commit_message>
Adicionando links na tela de Suporte
</commit_message>
<xml_diff>
--- a/Tecnologia_da_Informação/documentação/CorpoPIorg.docx
+++ b/Tecnologia_da_Informação/documentação/CorpoPIorg.docx
@@ -71,7 +71,7 @@
           <w:r>
             <w:fldChar w:fldCharType="separate"/>
           </w:r>
-          <w:hyperlink w:anchor="_Toc215492722" w:history="1">
+          <w:hyperlink w:anchor="_Toc215582291" w:history="1">
             <w:r>
               <w:rPr>
                 <w:rStyle w:val="Hyperlink"/>
@@ -113,7 +113,7 @@
               <w:rPr>
                 <w:webHidden/>
               </w:rPr>
-              <w:instrText xml:space="preserve"> PAGEREF _Toc215492722 \h </w:instrText>
+              <w:instrText xml:space="preserve"> PAGEREF _Toc215582291 \h </w:instrText>
             </w:r>
             <w:r>
               <w:rPr>
@@ -157,7 +157,7 @@
               <w14:ligatures w14:val="standardContextual"/>
             </w:rPr>
           </w:pPr>
-          <w:hyperlink w:anchor="_Toc215492723" w:history="1">
+          <w:hyperlink w:anchor="_Toc215582292" w:history="1">
             <w:r>
               <w:rPr>
                 <w:rStyle w:val="Hyperlink"/>
@@ -199,7 +199,7 @@
               <w:rPr>
                 <w:webHidden/>
               </w:rPr>
-              <w:instrText xml:space="preserve"> PAGEREF _Toc215492723 \h </w:instrText>
+              <w:instrText xml:space="preserve"> PAGEREF _Toc215582292 \h </w:instrText>
             </w:r>
             <w:r>
               <w:rPr>
@@ -239,7 +239,7 @@
               <w14:ligatures w14:val="standardContextual"/>
             </w:rPr>
           </w:pPr>
-          <w:hyperlink w:anchor="_Toc215492724" w:history="1">
+          <w:hyperlink w:anchor="_Toc215582293" w:history="1">
             <w:r>
               <w:rPr>
                 <w:rStyle w:val="Hyperlink"/>
@@ -285,7 +285,7 @@
                 <w:noProof/>
                 <w:webHidden/>
               </w:rPr>
-              <w:instrText xml:space="preserve"> PAGEREF _Toc215492724 \h </w:instrText>
+              <w:instrText xml:space="preserve"> PAGEREF _Toc215582293 \h </w:instrText>
             </w:r>
             <w:r>
               <w:rPr>
@@ -333,7 +333,7 @@
               <w14:ligatures w14:val="standardContextual"/>
             </w:rPr>
           </w:pPr>
-          <w:hyperlink w:anchor="_Toc215492725" w:history="1">
+          <w:hyperlink w:anchor="_Toc215582294" w:history="1">
             <w:r>
               <w:rPr>
                 <w:rStyle w:val="Hyperlink"/>
@@ -375,7 +375,7 @@
               <w:rPr>
                 <w:webHidden/>
               </w:rPr>
-              <w:instrText xml:space="preserve"> PAGEREF _Toc215492725 \h </w:instrText>
+              <w:instrText xml:space="preserve"> PAGEREF _Toc215582294 \h </w:instrText>
             </w:r>
             <w:r>
               <w:rPr>
@@ -419,7 +419,7 @@
               <w14:ligatures w14:val="standardContextual"/>
             </w:rPr>
           </w:pPr>
-          <w:hyperlink w:anchor="_Toc215492726" w:history="1">
+          <w:hyperlink w:anchor="_Toc215582295" w:history="1">
             <w:r>
               <w:rPr>
                 <w:rStyle w:val="Hyperlink"/>
@@ -461,7 +461,7 @@
               <w:rPr>
                 <w:webHidden/>
               </w:rPr>
-              <w:instrText xml:space="preserve"> PAGEREF _Toc215492726 \h </w:instrText>
+              <w:instrText xml:space="preserve"> PAGEREF _Toc215582295 \h </w:instrText>
             </w:r>
             <w:r>
               <w:rPr>
@@ -501,7 +501,7 @@
               <w14:ligatures w14:val="standardContextual"/>
             </w:rPr>
           </w:pPr>
-          <w:hyperlink w:anchor="_Toc215492727" w:history="1">
+          <w:hyperlink w:anchor="_Toc215582296" w:history="1">
             <w:r>
               <w:rPr>
                 <w:rStyle w:val="Hyperlink"/>
@@ -547,7 +547,7 @@
                 <w:noProof/>
                 <w:webHidden/>
               </w:rPr>
-              <w:instrText xml:space="preserve"> PAGEREF _Toc215492727 \h </w:instrText>
+              <w:instrText xml:space="preserve"> PAGEREF _Toc215582296 \h </w:instrText>
             </w:r>
             <w:r>
               <w:rPr>
@@ -591,7 +591,7 @@
               <w14:ligatures w14:val="standardContextual"/>
             </w:rPr>
           </w:pPr>
-          <w:hyperlink w:anchor="_Toc215492728" w:history="1">
+          <w:hyperlink w:anchor="_Toc215582297" w:history="1">
             <w:r>
               <w:rPr>
                 <w:rStyle w:val="Hyperlink"/>
@@ -637,7 +637,7 @@
                 <w:noProof/>
                 <w:webHidden/>
               </w:rPr>
-              <w:instrText xml:space="preserve"> PAGEREF _Toc215492728 \h </w:instrText>
+              <w:instrText xml:space="preserve"> PAGEREF _Toc215582297 \h </w:instrText>
             </w:r>
             <w:r>
               <w:rPr>
@@ -681,7 +681,7 @@
               <w14:ligatures w14:val="standardContextual"/>
             </w:rPr>
           </w:pPr>
-          <w:hyperlink w:anchor="_Toc215492729" w:history="1">
+          <w:hyperlink w:anchor="_Toc215582298" w:history="1">
             <w:r>
               <w:rPr>
                 <w:rStyle w:val="Hyperlink"/>
@@ -727,7 +727,7 @@
                 <w:noProof/>
                 <w:webHidden/>
               </w:rPr>
-              <w:instrText xml:space="preserve"> PAGEREF _Toc215492729 \h </w:instrText>
+              <w:instrText xml:space="preserve"> PAGEREF _Toc215582298 \h </w:instrText>
             </w:r>
             <w:r>
               <w:rPr>
@@ -771,7 +771,7 @@
               <w14:ligatures w14:val="standardContextual"/>
             </w:rPr>
           </w:pPr>
-          <w:hyperlink w:anchor="_Toc215492730" w:history="1">
+          <w:hyperlink w:anchor="_Toc215582299" w:history="1">
             <w:r>
               <w:rPr>
                 <w:rStyle w:val="Hyperlink"/>
@@ -817,7 +817,7 @@
                 <w:noProof/>
                 <w:webHidden/>
               </w:rPr>
-              <w:instrText xml:space="preserve"> PAGEREF _Toc215492730 \h </w:instrText>
+              <w:instrText xml:space="preserve"> PAGEREF _Toc215582299 \h </w:instrText>
             </w:r>
             <w:r>
               <w:rPr>
@@ -861,7 +861,7 @@
               <w14:ligatures w14:val="standardContextual"/>
             </w:rPr>
           </w:pPr>
-          <w:hyperlink w:anchor="_Toc215492731" w:history="1">
+          <w:hyperlink w:anchor="_Toc215582300" w:history="1">
             <w:r>
               <w:rPr>
                 <w:rStyle w:val="Hyperlink"/>
@@ -907,7 +907,7 @@
                 <w:noProof/>
                 <w:webHidden/>
               </w:rPr>
-              <w:instrText xml:space="preserve"> PAGEREF _Toc215492731 \h </w:instrText>
+              <w:instrText xml:space="preserve"> PAGEREF _Toc215582300 \h </w:instrText>
             </w:r>
             <w:r>
               <w:rPr>
@@ -927,7 +927,7 @@
                 <w:noProof/>
                 <w:webHidden/>
               </w:rPr>
-              <w:t>7</w:t>
+              <w:t>8</w:t>
             </w:r>
             <w:r>
               <w:rPr>
@@ -951,7 +951,7 @@
               <w14:ligatures w14:val="standardContextual"/>
             </w:rPr>
           </w:pPr>
-          <w:hyperlink w:anchor="_Toc215492732" w:history="1">
+          <w:hyperlink w:anchor="_Toc215582301" w:history="1">
             <w:r>
               <w:rPr>
                 <w:rStyle w:val="Hyperlink"/>
@@ -997,7 +997,7 @@
                 <w:noProof/>
                 <w:webHidden/>
               </w:rPr>
-              <w:instrText xml:space="preserve"> PAGEREF _Toc215492732 \h </w:instrText>
+              <w:instrText xml:space="preserve"> PAGEREF _Toc215582301 \h </w:instrText>
             </w:r>
             <w:r>
               <w:rPr>
@@ -1041,7 +1041,7 @@
               <w14:ligatures w14:val="standardContextual"/>
             </w:rPr>
           </w:pPr>
-          <w:hyperlink w:anchor="_Toc215492733" w:history="1">
+          <w:hyperlink w:anchor="_Toc215582302" w:history="1">
             <w:r>
               <w:rPr>
                 <w:rStyle w:val="Hyperlink"/>
@@ -1087,7 +1087,7 @@
                 <w:noProof/>
                 <w:webHidden/>
               </w:rPr>
-              <w:instrText xml:space="preserve"> PAGEREF _Toc215492733 \h </w:instrText>
+              <w:instrText xml:space="preserve"> PAGEREF _Toc215582302 \h </w:instrText>
             </w:r>
             <w:r>
               <w:rPr>
@@ -1107,7 +1107,7 @@
                 <w:noProof/>
                 <w:webHidden/>
               </w:rPr>
-              <w:t>8</w:t>
+              <w:t>9</w:t>
             </w:r>
             <w:r>
               <w:rPr>
@@ -1131,7 +1131,7 @@
               <w14:ligatures w14:val="standardContextual"/>
             </w:rPr>
           </w:pPr>
-          <w:hyperlink w:anchor="_Toc215492734" w:history="1">
+          <w:hyperlink w:anchor="_Toc215582303" w:history="1">
             <w:r>
               <w:rPr>
                 <w:rStyle w:val="Hyperlink"/>
@@ -1177,7 +1177,7 @@
                 <w:noProof/>
                 <w:webHidden/>
               </w:rPr>
-              <w:instrText xml:space="preserve"> PAGEREF _Toc215492734 \h </w:instrText>
+              <w:instrText xml:space="preserve"> PAGEREF _Toc215582303 \h </w:instrText>
             </w:r>
             <w:r>
               <w:rPr>
@@ -1221,7 +1221,7 @@
               <w14:ligatures w14:val="standardContextual"/>
             </w:rPr>
           </w:pPr>
-          <w:hyperlink w:anchor="_Toc215492735" w:history="1">
+          <w:hyperlink w:anchor="_Toc215582304" w:history="1">
             <w:r>
               <w:rPr>
                 <w:rStyle w:val="Hyperlink"/>
@@ -1267,7 +1267,7 @@
                 <w:noProof/>
                 <w:webHidden/>
               </w:rPr>
-              <w:instrText xml:space="preserve"> PAGEREF _Toc215492735 \h </w:instrText>
+              <w:instrText xml:space="preserve"> PAGEREF _Toc215582304 \h </w:instrText>
             </w:r>
             <w:r>
               <w:rPr>
@@ -1287,7 +1287,7 @@
                 <w:noProof/>
                 <w:webHidden/>
               </w:rPr>
-              <w:t>9</w:t>
+              <w:t>10</w:t>
             </w:r>
             <w:r>
               <w:rPr>
@@ -1312,7 +1312,7 @@
               <w14:ligatures w14:val="standardContextual"/>
             </w:rPr>
           </w:pPr>
-          <w:hyperlink w:anchor="_Toc215492736" w:history="1">
+          <w:hyperlink w:anchor="_Toc215582305" w:history="1">
             <w:r>
               <w:rPr>
                 <w:rStyle w:val="Hyperlink"/>
@@ -1335,7 +1335,7 @@
               <w:rPr>
                 <w:webHidden/>
               </w:rPr>
-              <w:instrText xml:space="preserve"> PAGEREF _Toc215492736 \h </w:instrText>
+              <w:instrText xml:space="preserve"> PAGEREF _Toc215582305 \h </w:instrText>
             </w:r>
             <w:r>
               <w:rPr>
@@ -1375,7 +1375,7 @@
               <w14:ligatures w14:val="standardContextual"/>
             </w:rPr>
           </w:pPr>
-          <w:hyperlink w:anchor="_Toc215492737" w:history="1">
+          <w:hyperlink w:anchor="_Toc215582306" w:history="1">
             <w:r>
               <w:rPr>
                 <w:rStyle w:val="Hyperlink"/>
@@ -1402,7 +1402,7 @@
                 <w:noProof/>
                 <w:webHidden/>
               </w:rPr>
-              <w:instrText xml:space="preserve"> PAGEREF _Toc215492737 \h </w:instrText>
+              <w:instrText xml:space="preserve"> PAGEREF _Toc215582306 \h </w:instrText>
             </w:r>
             <w:r>
               <w:rPr>
@@ -1446,7 +1446,7 @@
               <w14:ligatures w14:val="standardContextual"/>
             </w:rPr>
           </w:pPr>
-          <w:hyperlink w:anchor="_Toc215492738" w:history="1">
+          <w:hyperlink w:anchor="_Toc215582307" w:history="1">
             <w:r>
               <w:rPr>
                 <w:rStyle w:val="Hyperlink"/>
@@ -1473,7 +1473,7 @@
                 <w:noProof/>
                 <w:webHidden/>
               </w:rPr>
-              <w:instrText xml:space="preserve"> PAGEREF _Toc215492738 \h </w:instrText>
+              <w:instrText xml:space="preserve"> PAGEREF _Toc215582307 \h </w:instrText>
             </w:r>
             <w:r>
               <w:rPr>
@@ -1518,7 +1518,7 @@
               <w14:ligatures w14:val="standardContextual"/>
             </w:rPr>
           </w:pPr>
-          <w:hyperlink w:anchor="_Toc215492739" w:history="1">
+          <w:hyperlink w:anchor="_Toc215582308" w:history="1">
             <w:r>
               <w:rPr>
                 <w:rStyle w:val="Hyperlink"/>
@@ -1541,7 +1541,7 @@
               <w:rPr>
                 <w:webHidden/>
               </w:rPr>
-              <w:instrText xml:space="preserve"> PAGEREF _Toc215492739 \h </w:instrText>
+              <w:instrText xml:space="preserve"> PAGEREF _Toc215582308 \h </w:instrText>
             </w:r>
             <w:r>
               <w:rPr>
@@ -1581,7 +1581,7 @@
               <w14:ligatures w14:val="standardContextual"/>
             </w:rPr>
           </w:pPr>
-          <w:hyperlink w:anchor="_Toc215492740" w:history="1">
+          <w:hyperlink w:anchor="_Toc215582309" w:history="1">
             <w:r>
               <w:rPr>
                 <w:rStyle w:val="Hyperlink"/>
@@ -1608,7 +1608,7 @@
                 <w:noProof/>
                 <w:webHidden/>
               </w:rPr>
-              <w:instrText xml:space="preserve"> PAGEREF _Toc215492740 \h </w:instrText>
+              <w:instrText xml:space="preserve"> PAGEREF _Toc215582309 \h </w:instrText>
             </w:r>
             <w:r>
               <w:rPr>
@@ -1652,7 +1652,7 @@
               <w14:ligatures w14:val="standardContextual"/>
             </w:rPr>
           </w:pPr>
-          <w:hyperlink w:anchor="_Toc215492741" w:history="1">
+          <w:hyperlink w:anchor="_Toc215582310" w:history="1">
             <w:r>
               <w:rPr>
                 <w:rStyle w:val="Hyperlink"/>
@@ -1679,7 +1679,7 @@
                 <w:noProof/>
                 <w:webHidden/>
               </w:rPr>
-              <w:instrText xml:space="preserve"> PAGEREF _Toc215492741 \h </w:instrText>
+              <w:instrText xml:space="preserve"> PAGEREF _Toc215582310 \h </w:instrText>
             </w:r>
             <w:r>
               <w:rPr>
@@ -1723,7 +1723,7 @@
               <w14:ligatures w14:val="standardContextual"/>
             </w:rPr>
           </w:pPr>
-          <w:hyperlink w:anchor="_Toc215492742" w:history="1">
+          <w:hyperlink w:anchor="_Toc215582311" w:history="1">
             <w:r>
               <w:rPr>
                 <w:rStyle w:val="Hyperlink"/>
@@ -1750,7 +1750,7 @@
                 <w:noProof/>
                 <w:webHidden/>
               </w:rPr>
-              <w:instrText xml:space="preserve"> PAGEREF _Toc215492742 \h </w:instrText>
+              <w:instrText xml:space="preserve"> PAGEREF _Toc215582311 \h </w:instrText>
             </w:r>
             <w:r>
               <w:rPr>
@@ -1794,7 +1794,7 @@
               <w14:ligatures w14:val="standardContextual"/>
             </w:rPr>
           </w:pPr>
-          <w:hyperlink w:anchor="_Toc215492743" w:history="1">
+          <w:hyperlink w:anchor="_Toc215582312" w:history="1">
             <w:r>
               <w:rPr>
                 <w:rStyle w:val="Hyperlink"/>
@@ -1821,7 +1821,7 @@
                 <w:noProof/>
                 <w:webHidden/>
               </w:rPr>
-              <w:instrText xml:space="preserve"> PAGEREF _Toc215492743 \h </w:instrText>
+              <w:instrText xml:space="preserve"> PAGEREF _Toc215582312 \h </w:instrText>
             </w:r>
             <w:r>
               <w:rPr>
@@ -1866,12 +1866,12 @@
               <w14:ligatures w14:val="standardContextual"/>
             </w:rPr>
           </w:pPr>
-          <w:hyperlink w:anchor="_Toc215492744" w:history="1">
+          <w:hyperlink w:anchor="_Toc215582313" w:history="1">
             <w:r>
               <w:rPr>
                 <w:rStyle w:val="Hyperlink"/>
               </w:rPr>
-              <w:t>8. DOCUMENTO DE REQUISIÇÃO DE MUDANÇA</w:t>
+              <w:t>7. DOCUMENTO DE REQUISIÇÃO DE MUDANÇA</w:t>
             </w:r>
             <w:r>
               <w:rPr>
@@ -1889,7 +1889,7 @@
               <w:rPr>
                 <w:webHidden/>
               </w:rPr>
-              <w:instrText xml:space="preserve"> PAGEREF _Toc215492744 \h </w:instrText>
+              <w:instrText xml:space="preserve"> PAGEREF _Toc215582313 \h </w:instrText>
             </w:r>
             <w:r>
               <w:rPr>
@@ -1930,7 +1930,7 @@
               <w14:ligatures w14:val="standardContextual"/>
             </w:rPr>
           </w:pPr>
-          <w:hyperlink w:anchor="_Toc215492745" w:history="1">
+          <w:hyperlink w:anchor="_Toc215582314" w:history="1">
             <w:r>
               <w:rPr>
                 <w:rStyle w:val="Hyperlink"/>
@@ -1953,7 +1953,7 @@
               <w:rPr>
                 <w:webHidden/>
               </w:rPr>
-              <w:instrText xml:space="preserve"> PAGEREF _Toc215492745 \h </w:instrText>
+              <w:instrText xml:space="preserve"> PAGEREF _Toc215582314 \h </w:instrText>
             </w:r>
             <w:r>
               <w:rPr>
@@ -2018,7 +2018,7 @@
       </w:r>
       <w:bookmarkStart w:id="0" w:name="_Toc209656325"/>
       <w:bookmarkStart w:id="1" w:name="_Toc209682957"/>
-      <w:bookmarkStart w:id="2" w:name="_Toc215492722"/>
+      <w:bookmarkStart w:id="2" w:name="_Toc215582291"/>
       <w:r>
         <w:rPr>
           <w:rFonts w:ascii="Arial" w:hAnsi="Arial" w:cs="Arial"/>
@@ -3034,7 +3034,7 @@
       </w:pPr>
       <w:bookmarkStart w:id="3" w:name="_Toc209656326"/>
       <w:bookmarkStart w:id="4" w:name="_Toc209682958"/>
-      <w:bookmarkStart w:id="5" w:name="_Toc215492723"/>
+      <w:bookmarkStart w:id="5" w:name="_Toc215582292"/>
       <w:r>
         <w:rPr>
           <w:sz w:val="24"/>
@@ -3317,7 +3317,7 @@
           <w:szCs w:val="24"/>
         </w:rPr>
       </w:pPr>
-      <w:bookmarkStart w:id="6" w:name="_Toc215492724"/>
+      <w:bookmarkStart w:id="6" w:name="_Toc215582293"/>
       <w:r>
         <w:rPr>
           <w:b w:val="0"/>
@@ -3441,7 +3441,7 @@
           <w:szCs w:val="24"/>
         </w:rPr>
         <w:drawing>
-          <wp:inline distT="0" distB="0" distL="0" distR="0" wp14:anchorId="6E0D4897" wp14:editId="5BFFE456">
+          <wp:inline distT="0" distB="0" distL="0" distR="0" wp14:anchorId="6E0D4897" wp14:editId="2D09F11D">
             <wp:extent cx="5972175" cy="2927350"/>
             <wp:effectExtent l="0" t="0" r="9525" b="6350"/>
             <wp:docPr id="1773863799" name="Imagem 1" descr="Diagrama&#10;&#10;O conteúdo gerado por IA pode estar incorreto."/>
@@ -3519,7 +3519,7 @@
       </w:pPr>
       <w:bookmarkStart w:id="7" w:name="_Toc209656327"/>
       <w:bookmarkStart w:id="8" w:name="_Toc209682959"/>
-      <w:bookmarkStart w:id="9" w:name="_Toc215492725"/>
+      <w:bookmarkStart w:id="9" w:name="_Toc215582294"/>
       <w:r>
         <w:rPr>
           <w:sz w:val="24"/>
@@ -3760,7 +3760,7 @@
         </w:rPr>
       </w:pPr>
       <w:bookmarkStart w:id="11" w:name="_Toc209682960"/>
-      <w:bookmarkStart w:id="12" w:name="_Toc215492726"/>
+      <w:bookmarkStart w:id="12" w:name="_Toc215582295"/>
       <w:r>
         <w:rPr>
           <w:sz w:val="24"/>
@@ -3803,7 +3803,7 @@
       </w:pPr>
       <w:bookmarkStart w:id="13" w:name="_Toc209656329"/>
       <w:bookmarkStart w:id="14" w:name="_Toc209682961"/>
-      <w:bookmarkStart w:id="15" w:name="_Toc215492727"/>
+      <w:bookmarkStart w:id="15" w:name="_Toc215582296"/>
       <w:r>
         <w:rPr>
           <w:b w:val="0"/>
@@ -3933,7 +3933,7 @@
           <w:szCs w:val="24"/>
         </w:rPr>
       </w:pPr>
-      <w:bookmarkStart w:id="16" w:name="_Toc215492728"/>
+      <w:bookmarkStart w:id="16" w:name="_Toc215582297"/>
       <w:r>
         <w:rPr>
           <w:b w:val="0"/>
@@ -4128,7 +4128,7 @@
       </w:pPr>
       <w:bookmarkStart w:id="17" w:name="_Toc209656330"/>
       <w:bookmarkStart w:id="18" w:name="_Toc209682962"/>
-      <w:bookmarkStart w:id="19" w:name="_Toc215492729"/>
+      <w:bookmarkStart w:id="19" w:name="_Toc215582298"/>
       <w:r>
         <w:rPr>
           <w:b w:val="0"/>
@@ -4252,18 +4252,7 @@
     </w:p>
     <w:p>
       <w:pPr>
-        <w:ind w:firstLine="708"/>
-        <w:rPr>
-          <w:rFonts w:ascii="Arial" w:hAnsi="Arial" w:cs="Arial"/>
-          <w:noProof/>
-          <w:sz w:val="24"/>
-          <w:szCs w:val="24"/>
-        </w:rPr>
-      </w:pPr>
-    </w:p>
-    <w:p>
-      <w:pPr>
-        <w:ind w:firstLine="708"/>
+        <w:ind w:firstLine="0"/>
         <w:rPr>
           <w:rFonts w:ascii="Arial" w:hAnsi="Arial" w:cs="Arial"/>
           <w:noProof/>
@@ -4291,7 +4280,7 @@
       </w:pPr>
       <w:bookmarkStart w:id="20" w:name="_Toc209656331"/>
       <w:bookmarkStart w:id="21" w:name="_Toc209682963"/>
-      <w:bookmarkStart w:id="22" w:name="_Toc215492730"/>
+      <w:bookmarkStart w:id="22" w:name="_Toc215582299"/>
       <w:r>
         <w:rPr>
           <w:b w:val="0"/>
@@ -4299,6 +4288,7 @@
           <w:sz w:val="24"/>
           <w:szCs w:val="24"/>
         </w:rPr>
+        <w:lastRenderedPageBreak/>
         <w:t>Requisitos do Projeto</w:t>
       </w:r>
       <w:bookmarkEnd w:id="20"/>
@@ -5058,14 +5048,25 @@
     </w:p>
     <w:p>
       <w:pPr>
+        <w:spacing w:line="240" w:lineRule="auto"/>
         <w:ind w:firstLine="0"/>
-        <w:rPr>
-          <w:rFonts w:ascii="Arial" w:hAnsi="Arial" w:cs="Arial"/>
-          <w:noProof/>
-          <w:sz w:val="24"/>
-          <w:szCs w:val="24"/>
-        </w:rPr>
-      </w:pPr>
+        <w:jc w:val="left"/>
+        <w:rPr>
+          <w:rFonts w:ascii="Arial" w:hAnsi="Arial" w:cs="Arial"/>
+          <w:noProof/>
+          <w:sz w:val="24"/>
+          <w:szCs w:val="24"/>
+        </w:rPr>
+      </w:pPr>
+      <w:r>
+        <w:rPr>
+          <w:rFonts w:ascii="Arial" w:hAnsi="Arial" w:cs="Arial"/>
+          <w:noProof/>
+          <w:sz w:val="24"/>
+          <w:szCs w:val="24"/>
+        </w:rPr>
+        <w:br w:type="page"/>
+      </w:r>
     </w:p>
     <w:p>
       <w:pPr>
@@ -5086,7 +5087,7 @@
       </w:pPr>
       <w:bookmarkStart w:id="23" w:name="_Toc209656332"/>
       <w:bookmarkStart w:id="24" w:name="_Toc209682964"/>
-      <w:bookmarkStart w:id="25" w:name="_Toc215492731"/>
+      <w:bookmarkStart w:id="25" w:name="_Toc215582300"/>
       <w:r>
         <w:rPr>
           <w:b w:val="0"/>
@@ -5094,6 +5095,7 @@
           <w:sz w:val="24"/>
           <w:szCs w:val="24"/>
         </w:rPr>
+        <w:lastRenderedPageBreak/>
         <w:t>Limites e Exclusões</w:t>
       </w:r>
       <w:bookmarkEnd w:id="23"/>
@@ -5328,7 +5330,6 @@
           <w:sz w:val="24"/>
           <w:szCs w:val="24"/>
         </w:rPr>
-        <w:lastRenderedPageBreak/>
         <w:t>Fornecimento apenas de dados e informações</w:t>
       </w:r>
       <w:r>
@@ -5566,7 +5567,7 @@
         </w:rPr>
       </w:pPr>
       <w:bookmarkStart w:id="27" w:name="_Toc209682965"/>
-      <w:bookmarkStart w:id="28" w:name="_Toc215492732"/>
+      <w:bookmarkStart w:id="28" w:name="_Toc215582301"/>
       <w:r>
         <w:rPr>
           <w:b w:val="0"/>
@@ -6062,6 +6063,28 @@
     </w:p>
     <w:p>
       <w:pPr>
+        <w:spacing w:line="240" w:lineRule="auto"/>
+        <w:ind w:firstLine="0"/>
+        <w:jc w:val="left"/>
+        <w:rPr>
+          <w:rFonts w:ascii="Arial" w:hAnsi="Arial" w:cs="Arial"/>
+          <w:noProof/>
+          <w:sz w:val="24"/>
+          <w:szCs w:val="24"/>
+        </w:rPr>
+      </w:pPr>
+      <w:r>
+        <w:rPr>
+          <w:rFonts w:ascii="Arial" w:hAnsi="Arial" w:cs="Arial"/>
+          <w:noProof/>
+          <w:sz w:val="24"/>
+          <w:szCs w:val="24"/>
+        </w:rPr>
+        <w:br w:type="page"/>
+      </w:r>
+    </w:p>
+    <w:p>
+      <w:pPr>
         <w:pStyle w:val="Titulomeu"/>
         <w:numPr>
           <w:ilvl w:val="1"/>
@@ -6079,7 +6102,7 @@
       </w:pPr>
       <w:bookmarkStart w:id="29" w:name="_Toc209656334"/>
       <w:bookmarkStart w:id="30" w:name="_Toc209682966"/>
-      <w:bookmarkStart w:id="31" w:name="_Toc215492733"/>
+      <w:bookmarkStart w:id="31" w:name="_Toc215582302"/>
       <w:r>
         <w:rPr>
           <w:b w:val="0"/>
@@ -6087,6 +6110,7 @@
           <w:sz w:val="24"/>
           <w:szCs w:val="24"/>
         </w:rPr>
+        <w:lastRenderedPageBreak/>
         <w:t>Recursos Necessários</w:t>
       </w:r>
       <w:bookmarkEnd w:id="29"/>
@@ -7287,7 +7311,7 @@
       </w:pPr>
       <w:bookmarkStart w:id="32" w:name="_Toc209656335"/>
       <w:bookmarkStart w:id="33" w:name="_Toc209682967"/>
-      <w:bookmarkStart w:id="34" w:name="_Toc215492734"/>
+      <w:bookmarkStart w:id="34" w:name="_Toc215582303"/>
       <w:r>
         <w:rPr>
           <w:b w:val="0"/>
@@ -7565,17 +7589,15 @@
         </w:rPr>
         <w:t>.</w:t>
       </w:r>
-    </w:p>
-    <w:p>
-      <w:pPr>
-        <w:ind w:firstLine="708"/>
-        <w:rPr>
-          <w:rFonts w:ascii="Arial" w:hAnsi="Arial" w:cs="Arial"/>
-          <w:noProof/>
-          <w:sz w:val="24"/>
-          <w:szCs w:val="24"/>
-        </w:rPr>
-      </w:pPr>
+      <w:r>
+        <w:rPr>
+          <w:rFonts w:ascii="Arial" w:hAnsi="Arial" w:cs="Arial"/>
+          <w:noProof/>
+          <w:sz w:val="24"/>
+          <w:szCs w:val="24"/>
+        </w:rPr>
+        <w:br w:type="page"/>
+      </w:r>
     </w:p>
     <w:p>
       <w:pPr>
@@ -7596,7 +7618,7 @@
       </w:pPr>
       <w:bookmarkStart w:id="35" w:name="_Toc209656336"/>
       <w:bookmarkStart w:id="36" w:name="_Toc209682968"/>
-      <w:bookmarkStart w:id="37" w:name="_Toc215492735"/>
+      <w:bookmarkStart w:id="37" w:name="_Toc215582304"/>
       <w:r>
         <w:rPr>
           <w:b w:val="0"/>
@@ -7604,6 +7626,7 @@
           <w:sz w:val="24"/>
           <w:szCs w:val="24"/>
         </w:rPr>
+        <w:lastRenderedPageBreak/>
         <w:t>Stakeholders</w:t>
       </w:r>
       <w:bookmarkEnd w:id="35"/>
@@ -8087,7 +8110,6 @@
                 <w:sz w:val="24"/>
                 <w:szCs w:val="24"/>
               </w:rPr>
-              <w:lastRenderedPageBreak/>
               <w:t>Prefeitura do Estado de São Paulo</w:t>
             </w:r>
           </w:p>
@@ -8445,7 +8467,7 @@
           <w:szCs w:val="24"/>
         </w:rPr>
       </w:pPr>
-      <w:bookmarkStart w:id="38" w:name="_Toc215492736"/>
+      <w:bookmarkStart w:id="38" w:name="_Toc215582305"/>
       <w:r>
         <w:rPr>
           <w:rFonts w:ascii="Arial" w:hAnsi="Arial" w:cs="Arial"/>
@@ -8486,7 +8508,7 @@
           <w:szCs w:val="24"/>
         </w:rPr>
       </w:pPr>
-      <w:bookmarkStart w:id="41" w:name="_Toc215492737"/>
+      <w:bookmarkStart w:id="41" w:name="_Toc215582306"/>
       <w:r>
         <w:rPr>
           <w:b w:val="0"/>
@@ -8692,7 +8714,7 @@
           <w:szCs w:val="24"/>
         </w:rPr>
       </w:pPr>
-      <w:bookmarkStart w:id="42" w:name="_Toc215492738"/>
+      <w:bookmarkStart w:id="42" w:name="_Toc215582307"/>
       <w:r>
         <w:rPr>
           <w:b w:val="0"/>
@@ -8872,7 +8894,7 @@
           <w:szCs w:val="24"/>
         </w:rPr>
       </w:pPr>
-      <w:bookmarkStart w:id="43" w:name="_Toc215492739"/>
+      <w:bookmarkStart w:id="43" w:name="_Toc215582308"/>
       <w:r>
         <w:rPr>
           <w:rFonts w:ascii="Arial" w:hAnsi="Arial" w:cs="Arial"/>
@@ -8932,7 +8954,7 @@
           <w:szCs w:val="24"/>
         </w:rPr>
       </w:pPr>
-      <w:bookmarkStart w:id="44" w:name="_Toc215492740"/>
+      <w:bookmarkStart w:id="44" w:name="_Toc215582309"/>
       <w:r>
         <w:rPr>
           <w:b w:val="0"/>
@@ -9135,7 +9157,7 @@
           <w:szCs w:val="24"/>
         </w:rPr>
       </w:pPr>
-      <w:bookmarkStart w:id="45" w:name="_Toc215492741"/>
+      <w:bookmarkStart w:id="45" w:name="_Toc215582310"/>
       <w:r>
         <w:rPr>
           <w:b w:val="0"/>
@@ -9390,7 +9412,7 @@
           <w:szCs w:val="24"/>
         </w:rPr>
       </w:pPr>
-      <w:bookmarkStart w:id="46" w:name="_Toc215492742"/>
+      <w:bookmarkStart w:id="46" w:name="_Toc215582311"/>
       <w:r>
         <w:rPr>
           <w:b w:val="0"/>
@@ -9591,7 +9613,7 @@
           <w:szCs w:val="24"/>
         </w:rPr>
         <w:drawing>
-          <wp:inline distT="0" distB="0" distL="0" distR="0" wp14:anchorId="72C2CAF9" wp14:editId="3939084A">
+          <wp:inline distT="0" distB="0" distL="0" distR="0" wp14:anchorId="72C2CAF9" wp14:editId="4A4AA788">
             <wp:extent cx="5448993" cy="3943350"/>
             <wp:effectExtent l="0" t="0" r="0" b="0"/>
             <wp:docPr id="668219251" name="Imagem 1"/>
@@ -9669,7 +9691,7 @@
           <w:szCs w:val="24"/>
         </w:rPr>
       </w:pPr>
-      <w:bookmarkStart w:id="47" w:name="_Toc215492743"/>
+      <w:bookmarkStart w:id="47" w:name="_Toc215582312"/>
       <w:r>
         <w:rPr>
           <w:b w:val="0"/>
@@ -10281,7 +10303,7 @@
           <w:szCs w:val="24"/>
         </w:rPr>
       </w:pPr>
-      <w:bookmarkStart w:id="48" w:name="_Toc215492744"/>
+      <w:bookmarkStart w:id="48" w:name="_Toc215582313"/>
       <w:r>
         <w:rPr>
           <w:rFonts w:ascii="Arial" w:hAnsi="Arial" w:cs="Arial"/>
@@ -10290,7 +10312,7 @@
           <w:sz w:val="24"/>
           <w:szCs w:val="24"/>
         </w:rPr>
-        <w:t>8</w:t>
+        <w:t>7</w:t>
       </w:r>
       <w:r>
         <w:rPr>
@@ -10510,7 +10532,7 @@
           <w:szCs w:val="24"/>
         </w:rPr>
       </w:pPr>
-      <w:bookmarkStart w:id="49" w:name="_Toc215492745"/>
+      <w:bookmarkStart w:id="49" w:name="_Toc215582314"/>
       <w:r>
         <w:rPr>
           <w:sz w:val="24"/>

</xml_diff>